<commit_message>
DB: 📎 lab4 ~~~ ready
</commit_message>
<xml_diff>
--- a/sem-2_databases/labs/lab4/БД ЛР4 Мельник Фёдор P3106.docx
+++ b/sem-2_databases/labs/lab4/БД ЛР4 Мельник Фёдор P3106.docx
@@ -1,20 +1,1537 @@
 
 <file path=word/document.xml><?xml version="1.0" encoding="utf-8"?>
-<w:document xmlns:wpc="http://schemas.microsoft.com/office/word/2010/wordprocessingCanvas" xmlns:cx="http://schemas.microsoft.com/office/drawing/2014/chartex" xmlns:cx1="http://schemas.microsoft.com/office/drawing/2015/9/8/chartex" xmlns:cx2="http://schemas.microsoft.com/office/drawing/2015/10/21/chartex" xmlns:cx3="http://schemas.microsoft.com/office/drawing/2016/5/9/chartex" xmlns:cx4="http://schemas.microsoft.com/office/drawing/2016/5/10/chartex" xmlns:cx5="http://schemas.microsoft.com/office/drawing/2016/5/11/chartex" xmlns:cx6="http://schemas.microsoft.com/office/drawing/2016/5/12/chartex" xmlns:cx7="http://schemas.microsoft.com/office/drawing/2016/5/13/chartex" xmlns:cx8="http://schemas.microsoft.com/office/drawing/2016/5/14/chartex" xmlns:mc="http://schemas.openxmlformats.org/markup-compatibility/2006" xmlns:aink="http://schemas.microsoft.com/office/drawing/2016/ink" xmlns:am3d="http://schemas.microsoft.com/office/drawing/2017/model3d" xmlns:o="urn:schemas-microsoft-com:office:office" xmlns:oel="http://schemas.microsoft.com/office/2019/extlst" xmlns:r="http://schemas.openxmlformats.org/officeDocument/2006/relationships" xmlns:m="http://schemas.openxmlformats.org/officeDocument/2006/math" xmlns:v="urn:schemas-microsoft-com:vml" xmlns:wp14="http://schemas.microsoft.com/office/word/2010/wordprocessingDrawing" xmlns:wp="http://schemas.openxmlformats.org/drawingml/2006/wordprocessingDrawing" xmlns:w10="urn:schemas-microsoft-com:office:word" xmlns:w="http://schemas.openxmlformats.org/wordprocessingml/2006/main" xmlns:w14="http://schemas.microsoft.com/office/word/2010/wordml" xmlns:w15="http://schemas.microsoft.com/office/word/2012/wordml" xmlns:w16cex="http://schemas.microsoft.com/office/word/2018/wordml/cex" xmlns:w16cid="http://schemas.microsoft.com/office/word/2016/wordml/cid" xmlns:w16="http://schemas.microsoft.com/office/word/2018/wordml" xmlns:w16du="http://schemas.microsoft.com/office/word/2023/wordml/word16du" xmlns:w16sdtdh="http://schemas.microsoft.com/office/word/2020/wordml/sdtdatahash" xmlns:w16sdtfl="http://schemas.microsoft.com/office/word/2024/wordml/sdtformatlock" xmlns:w16se="http://schemas.microsoft.com/office/word/2015/wordml/symex" xmlns:wpg="http://schemas.microsoft.com/office/word/2010/wordprocessingGroup" xmlns:wpi="http://schemas.microsoft.com/office/word/2010/wordprocessingInk" xmlns:wne="http://schemas.microsoft.com/office/word/2006/wordml" xmlns:wps="http://schemas.microsoft.com/office/word/2010/wordprocessingShape" mc:Ignorable="w14 w15 w16se w16cid w16 w16cex w16sdtdh w16sdtfl w16du wp14">
+<w:document xmlns:wpc="http://schemas.microsoft.com/office/word/2010/wordprocessingCanvas" xmlns:cx="http://schemas.microsoft.com/office/drawing/2014/chartex" xmlns:cx1="http://schemas.microsoft.com/office/drawing/2015/9/8/chartex" xmlns:cx2="http://schemas.microsoft.com/office/drawing/2015/10/21/chartex" xmlns:cx3="http://schemas.microsoft.com/office/drawing/2016/5/9/chartex" xmlns:cx4="http://schemas.microsoft.com/office/drawing/2016/5/10/chartex" xmlns:cx5="http://schemas.microsoft.com/office/drawing/2016/5/11/chartex" xmlns:cx6="http://schemas.microsoft.com/office/drawing/2016/5/12/chartex" xmlns:cx7="http://schemas.microsoft.com/office/drawing/2016/5/13/chartex" xmlns:cx8="http://schemas.microsoft.com/office/drawing/2016/5/14/chartex" xmlns:mc="http://schemas.openxmlformats.org/markup-compatibility/2006" xmlns:aink="http://schemas.microsoft.com/office/drawing/2016/ink" xmlns:am3d="http://schemas.microsoft.com/office/drawing/2017/model3d" xmlns:o="urn:schemas-microsoft-com:office:office" xmlns:oel="http://schemas.microsoft.com/office/2019/extlst" xmlns:r="http://schemas.openxmlformats.org/officeDocument/2006/relationships" xmlns:m="http://schemas.openxmlformats.org/officeDocument/2006/math" xmlns:v="urn:schemas-microsoft-com:vml" xmlns:wp14="http://schemas.microsoft.com/office/word/2010/wordprocessingDrawing" xmlns:wp="http://schemas.openxmlformats.org/drawingml/2006/wordprocessingDrawing" xmlns:w10="urn:schemas-microsoft-com:office:word" xmlns:w="http://schemas.openxmlformats.org/wordprocessingml/2006/main" xmlns:w14="http://schemas.microsoft.com/office/word/2010/wordml" xmlns:w15="http://schemas.microsoft.com/office/word/2012/wordml" xmlns:w16cex="http://schemas.microsoft.com/office/word/2018/wordml/cex" xmlns:w16cid="http://schemas.microsoft.com/office/word/2016/wordml/cid" xmlns:w16="http://schemas.microsoft.com/office/word/2018/wordml" xmlns:w16du="http://schemas.microsoft.com/office/word/2023/wordml/word16du" xmlns:w16sdtdh="http://schemas.microsoft.com/office/word/2020/wordml/sdtdatahash" xmlns:w16sdtfl="http://schemas.microsoft.com/office/word/2024/wordml/sdtformatlock" xmlns:w16se="http://schemas.microsoft.com/office/word/2015/wordml/symex" xmlns:wpg="http://schemas.microsoft.com/office/word/2010/wordprocessingGroup" xmlns:wpi="http://schemas.microsoft.com/office/word/2010/wordprocessingInk" xmlns:wne="http://schemas.microsoft.com/office/word/2006/wordml" xmlns:wps="http://schemas.microsoft.com/office/word/2010/wordprocessingShape" xmlns:a="http://schemas.openxmlformats.org/drawingml/2006/main" xmlns:pic="http://schemas.openxmlformats.org/drawingml/2006/picture" mc:Ignorable="w14 w15 w16se w16cid w16 w16cex w16sdtdh w16sdtfl w16du wp14">
   <w:body>
     <w:p>
       <w:pPr>
+        <w:jc w:val="center"/>
+        <w:rPr>
+          <w:rFonts w:ascii="Times New Roman" w:hAnsi="Times New Roman" w:eastAsia="Times New Roman" w:cs="Times New Roman"/>
+          <w:b w:val="0"/>
+          <w:bCs w:val="0"/>
+          <w:i w:val="0"/>
+          <w:iCs w:val="0"/>
+          <w:caps w:val="0"/>
+          <w:smallCaps w:val="0"/>
+          <w:noProof w:val="0"/>
+          <w:color w:val="000000" w:themeColor="text1" w:themeTint="FF" w:themeShade="FF"/>
+          <w:sz w:val="28"/>
+          <w:szCs w:val="28"/>
+          <w:lang w:val="ru-RU"/>
+        </w:rPr>
+      </w:pPr>
+      <w:r>
+        <w:rPr>
+          <w:rFonts w:ascii="Times New Roman" w:hAnsi="Times New Roman" w:eastAsia="Times New Roman" w:cs="Times New Roman"/>
+          <w:b w:val="0"/>
+          <w:bCs w:val="0"/>
+          <w:i w:val="0"/>
+          <w:iCs w:val="0"/>
+          <w:caps w:val="0"/>
+          <w:smallCaps w:val="0"/>
+          <w:noProof w:val="0"/>
+          <w:color w:val="000000" w:themeColor="text1" w:themeTint="FF" w:themeShade="FF"/>
+          <w:sz w:val="24"/>
+          <w:szCs w:val="24"/>
+          <w:lang w:val="ru-RU"/>
+        </w:rPr>
+        <w:t>Федеральное государственное автономное образовательное учреждение высшего образования</w:t>
+      </w:r>
+      <w:r>
+        <w:rPr>
+          <w:rFonts w:ascii="Times New Roman" w:hAnsi="Times New Roman" w:eastAsia="Times New Roman" w:cs="Times New Roman"/>
+          <w:b w:val="0"/>
+          <w:bCs w:val="0"/>
+          <w:i w:val="0"/>
+          <w:iCs w:val="0"/>
+          <w:caps w:val="0"/>
+          <w:smallCaps w:val="0"/>
+          <w:noProof w:val="0"/>
+          <w:color w:val="000000" w:themeColor="text1" w:themeTint="FF" w:themeShade="FF"/>
+          <w:sz w:val="28"/>
+          <w:szCs w:val="28"/>
+          <w:lang w:val="ru-RU"/>
+        </w:rPr>
+        <w:t xml:space="preserve"> «Национальный исследовательский университет ИТМО»</w:t>
+      </w:r>
+    </w:p>
+    <w:p>
+      <w:pPr>
+        <w:spacing w:before="360" w:after="3840" w:line="720" w:lineRule="auto"/>
+        <w:ind w:left="11"/>
+        <w:jc w:val="center"/>
+        <w:rPr>
+          <w:rFonts w:ascii="Times New Roman" w:hAnsi="Times New Roman" w:eastAsia="Times New Roman" w:cs="Times New Roman"/>
+          <w:b w:val="0"/>
+          <w:bCs w:val="0"/>
+          <w:i w:val="0"/>
+          <w:iCs w:val="0"/>
+          <w:caps w:val="0"/>
+          <w:smallCaps w:val="0"/>
+          <w:noProof w:val="0"/>
+          <w:color w:val="000000" w:themeColor="text1" w:themeTint="FF" w:themeShade="FF"/>
+          <w:sz w:val="28"/>
+          <w:szCs w:val="28"/>
+          <w:lang w:val="ru-RU"/>
+        </w:rPr>
+      </w:pPr>
+      <w:r>
+        <w:rPr>
+          <w:rFonts w:ascii="Times New Roman" w:hAnsi="Times New Roman" w:eastAsia="Times New Roman" w:cs="Times New Roman"/>
+          <w:b w:val="0"/>
+          <w:bCs w:val="0"/>
+          <w:i w:val="0"/>
+          <w:iCs w:val="0"/>
+          <w:caps w:val="0"/>
+          <w:smallCaps w:val="0"/>
+          <w:noProof w:val="0"/>
+          <w:color w:val="000000" w:themeColor="text1" w:themeTint="FF" w:themeShade="FF"/>
+          <w:sz w:val="28"/>
+          <w:szCs w:val="28"/>
+          <w:lang w:val="ru-RU"/>
+        </w:rPr>
+        <w:t>Факультет программной инженерии и компьютерной техники</w:t>
+      </w:r>
+    </w:p>
+    <w:p>
+      <w:pPr>
+        <w:jc w:val="center"/>
+        <w:rPr>
+          <w:rFonts w:ascii="Times New Roman" w:hAnsi="Times New Roman" w:eastAsia="Times New Roman" w:cs="Times New Roman"/>
+          <w:b w:val="0"/>
+          <w:bCs w:val="0"/>
+          <w:i w:val="0"/>
+          <w:iCs w:val="0"/>
+          <w:caps w:val="0"/>
+          <w:smallCaps w:val="0"/>
+          <w:noProof w:val="0"/>
+          <w:color w:val="000000" w:themeColor="text1" w:themeTint="FF" w:themeShade="FF"/>
+          <w:sz w:val="28"/>
+          <w:szCs w:val="28"/>
+          <w:lang w:val="ru-RU"/>
+        </w:rPr>
+      </w:pPr>
+      <w:r>
+        <w:rPr>
+          <w:rFonts w:ascii="Times New Roman" w:hAnsi="Times New Roman" w:eastAsia="Times New Roman" w:cs="Times New Roman"/>
+          <w:b w:val="0"/>
+          <w:bCs w:val="0"/>
+          <w:i w:val="0"/>
+          <w:iCs w:val="0"/>
+          <w:caps w:val="0"/>
+          <w:smallCaps w:val="0"/>
+          <w:noProof w:val="0"/>
+          <w:color w:val="000000" w:themeColor="text1" w:themeTint="FF" w:themeShade="FF"/>
+          <w:sz w:val="28"/>
+          <w:szCs w:val="28"/>
+          <w:lang w:val="ru-RU"/>
+        </w:rPr>
+        <w:t>Лабораторная работа по базам данных №</w:t>
+      </w:r>
+      <w:r>
+        <w:rPr>
+          <w:rFonts w:ascii="Times New Roman" w:hAnsi="Times New Roman" w:eastAsia="Times New Roman" w:cs="Times New Roman"/>
+          <w:b w:val="0"/>
+          <w:bCs w:val="0"/>
+          <w:i w:val="0"/>
+          <w:iCs w:val="0"/>
+          <w:caps w:val="0"/>
+          <w:smallCaps w:val="0"/>
+          <w:noProof w:val="0"/>
+          <w:color w:val="000000" w:themeColor="text1" w:themeTint="FF" w:themeShade="FF"/>
+          <w:sz w:val="28"/>
+          <w:szCs w:val="28"/>
+          <w:lang w:val="ru-RU"/>
+        </w:rPr>
+        <w:t>4</w:t>
+      </w:r>
+    </w:p>
+    <w:p>
+      <w:pPr>
+        <w:spacing w:after="4080"/>
+        <w:ind w:left="11"/>
+        <w:jc w:val="center"/>
+        <w:rPr>
+          <w:rFonts w:ascii="Times New Roman" w:hAnsi="Times New Roman" w:eastAsia="Times New Roman" w:cs="Times New Roman"/>
+          <w:b w:val="0"/>
+          <w:bCs w:val="0"/>
+          <w:i w:val="0"/>
+          <w:iCs w:val="0"/>
+          <w:caps w:val="0"/>
+          <w:smallCaps w:val="0"/>
+          <w:noProof w:val="0"/>
+          <w:color w:val="000000" w:themeColor="text1" w:themeTint="FF" w:themeShade="FF"/>
+          <w:sz w:val="28"/>
+          <w:szCs w:val="28"/>
+          <w:lang w:val="ru-RU"/>
+        </w:rPr>
+      </w:pPr>
+      <w:r>
+        <w:rPr>
+          <w:rFonts w:ascii="Times New Roman" w:hAnsi="Times New Roman" w:eastAsia="Times New Roman" w:cs="Times New Roman"/>
+          <w:b w:val="0"/>
+          <w:bCs w:val="0"/>
+          <w:i w:val="0"/>
+          <w:iCs w:val="0"/>
+          <w:caps w:val="0"/>
+          <w:smallCaps w:val="0"/>
+          <w:noProof w:val="0"/>
+          <w:color w:val="000000" w:themeColor="text1" w:themeTint="FF" w:themeShade="FF"/>
+          <w:sz w:val="28"/>
+          <w:szCs w:val="28"/>
+          <w:lang w:val="ru-RU"/>
+        </w:rPr>
+        <w:t>Вариант №</w:t>
+      </w:r>
+      <w:r>
+        <w:rPr>
+          <w:rFonts w:ascii="Times New Roman" w:hAnsi="Times New Roman" w:eastAsia="Times New Roman" w:cs="Times New Roman"/>
+          <w:b w:val="0"/>
+          <w:bCs w:val="0"/>
+          <w:i w:val="0"/>
+          <w:iCs w:val="0"/>
+          <w:caps w:val="0"/>
+          <w:smallCaps w:val="0"/>
+          <w:noProof w:val="0"/>
+          <w:color w:val="000000" w:themeColor="text1" w:themeTint="FF" w:themeShade="FF"/>
+          <w:sz w:val="24"/>
+          <w:szCs w:val="24"/>
+          <w:lang w:val="ru-RU"/>
+        </w:rPr>
+        <w:t xml:space="preserve"> </w:t>
+      </w:r>
+      <w:r>
+        <w:rPr>
+          <w:rFonts w:ascii="Times New Roman" w:hAnsi="Times New Roman" w:eastAsia="Times New Roman" w:cs="Times New Roman"/>
+          <w:b w:val="0"/>
+          <w:bCs w:val="0"/>
+          <w:i w:val="0"/>
+          <w:iCs w:val="0"/>
+          <w:caps w:val="0"/>
+          <w:smallCaps w:val="0"/>
+          <w:noProof w:val="0"/>
+          <w:color w:val="000000" w:themeColor="text1" w:themeTint="FF" w:themeShade="FF"/>
+          <w:sz w:val="28"/>
+          <w:szCs w:val="28"/>
+          <w:lang w:val="ru-RU"/>
+        </w:rPr>
+        <w:t>31071</w:t>
+      </w:r>
+    </w:p>
+    <w:p>
+      <w:pPr>
+        <w:spacing w:after="0"/>
+        <w:jc w:val="right"/>
+        <w:rPr>
+          <w:rFonts w:ascii="Times New Roman" w:hAnsi="Times New Roman" w:eastAsia="Times New Roman" w:cs="Times New Roman"/>
+          <w:b w:val="0"/>
+          <w:bCs w:val="0"/>
+          <w:i w:val="0"/>
+          <w:iCs w:val="0"/>
+          <w:caps w:val="0"/>
+          <w:smallCaps w:val="0"/>
+          <w:noProof w:val="0"/>
+          <w:color w:val="000000" w:themeColor="text1" w:themeTint="FF" w:themeShade="FF"/>
+          <w:sz w:val="28"/>
+          <w:szCs w:val="28"/>
+          <w:lang w:val="ru-RU"/>
+        </w:rPr>
+      </w:pPr>
+      <w:r>
+        <w:rPr>
+          <w:rFonts w:ascii="Times New Roman" w:hAnsi="Times New Roman" w:eastAsia="Times New Roman" w:cs="Times New Roman"/>
+          <w:b w:val="0"/>
+          <w:bCs w:val="0"/>
+          <w:i w:val="0"/>
+          <w:iCs w:val="0"/>
+          <w:caps w:val="0"/>
+          <w:smallCaps w:val="0"/>
+          <w:noProof w:val="0"/>
+          <w:color w:val="000000" w:themeColor="text1" w:themeTint="FF" w:themeShade="FF"/>
+          <w:sz w:val="28"/>
+          <w:szCs w:val="28"/>
+          <w:lang w:val="ru-RU"/>
+        </w:rPr>
+        <w:t>Выполнил:</w:t>
+      </w:r>
+      <w:r>
+        <w:br/>
+      </w:r>
+      <w:r>
+        <w:rPr>
+          <w:rFonts w:ascii="Times New Roman" w:hAnsi="Times New Roman" w:eastAsia="Times New Roman" w:cs="Times New Roman"/>
+          <w:b w:val="0"/>
+          <w:bCs w:val="0"/>
+          <w:i w:val="0"/>
+          <w:iCs w:val="0"/>
+          <w:caps w:val="0"/>
+          <w:smallCaps w:val="0"/>
+          <w:noProof w:val="0"/>
+          <w:color w:val="000000" w:themeColor="text1" w:themeTint="FF" w:themeShade="FF"/>
+          <w:sz w:val="28"/>
+          <w:szCs w:val="28"/>
+          <w:lang w:val="ru-RU"/>
+        </w:rPr>
+        <w:t xml:space="preserve">Студент группы </w:t>
+      </w:r>
+      <w:r>
+        <w:rPr>
+          <w:rFonts w:ascii="Times New Roman" w:hAnsi="Times New Roman" w:eastAsia="Times New Roman" w:cs="Times New Roman"/>
+          <w:b w:val="0"/>
+          <w:bCs w:val="0"/>
+          <w:i w:val="0"/>
+          <w:iCs w:val="0"/>
+          <w:caps w:val="0"/>
+          <w:smallCaps w:val="0"/>
+          <w:noProof w:val="0"/>
+          <w:color w:val="000000" w:themeColor="text1" w:themeTint="FF" w:themeShade="FF"/>
+          <w:sz w:val="28"/>
+          <w:szCs w:val="28"/>
+          <w:lang w:val="en-US"/>
+        </w:rPr>
+        <w:t>P</w:t>
+      </w:r>
+      <w:r>
+        <w:rPr>
+          <w:rFonts w:ascii="Times New Roman" w:hAnsi="Times New Roman" w:eastAsia="Times New Roman" w:cs="Times New Roman"/>
+          <w:b w:val="0"/>
+          <w:bCs w:val="0"/>
+          <w:i w:val="0"/>
+          <w:iCs w:val="0"/>
+          <w:caps w:val="0"/>
+          <w:smallCaps w:val="0"/>
+          <w:noProof w:val="0"/>
+          <w:color w:val="000000" w:themeColor="text1" w:themeTint="FF" w:themeShade="FF"/>
+          <w:sz w:val="28"/>
+          <w:szCs w:val="28"/>
+          <w:lang w:val="ru-RU"/>
+        </w:rPr>
+        <w:t>3106</w:t>
+      </w:r>
+      <w:r>
+        <w:br/>
+      </w:r>
+      <w:r>
+        <w:rPr>
+          <w:rFonts w:ascii="Times New Roman" w:hAnsi="Times New Roman" w:eastAsia="Times New Roman" w:cs="Times New Roman"/>
+          <w:b w:val="0"/>
+          <w:bCs w:val="0"/>
+          <w:i w:val="0"/>
+          <w:iCs w:val="0"/>
+          <w:caps w:val="0"/>
+          <w:smallCaps w:val="0"/>
+          <w:noProof w:val="0"/>
+          <w:color w:val="000000" w:themeColor="text1" w:themeTint="FF" w:themeShade="FF"/>
+          <w:sz w:val="28"/>
+          <w:szCs w:val="28"/>
+          <w:lang w:val="ru-RU"/>
+        </w:rPr>
+        <w:t>Мельник Фёдор Александрович</w:t>
+      </w:r>
+    </w:p>
+    <w:p>
+      <w:pPr>
+        <w:spacing w:after="0"/>
+        <w:jc w:val="right"/>
+        <w:rPr>
+          <w:rFonts w:ascii="Times New Roman" w:hAnsi="Times New Roman" w:eastAsia="Times New Roman" w:cs="Times New Roman"/>
+          <w:b w:val="0"/>
+          <w:bCs w:val="0"/>
+          <w:i w:val="0"/>
+          <w:iCs w:val="0"/>
+          <w:caps w:val="0"/>
+          <w:smallCaps w:val="0"/>
+          <w:noProof w:val="0"/>
+          <w:color w:val="000000" w:themeColor="text1" w:themeTint="FF" w:themeShade="FF"/>
+          <w:sz w:val="28"/>
+          <w:szCs w:val="28"/>
+          <w:lang w:val="ru-RU"/>
+        </w:rPr>
+      </w:pPr>
+      <w:r>
+        <w:rPr>
+          <w:rFonts w:ascii="Times New Roman" w:hAnsi="Times New Roman" w:eastAsia="Times New Roman" w:cs="Times New Roman"/>
+          <w:b w:val="0"/>
+          <w:bCs w:val="0"/>
+          <w:i w:val="0"/>
+          <w:iCs w:val="0"/>
+          <w:caps w:val="0"/>
+          <w:smallCaps w:val="0"/>
+          <w:noProof w:val="0"/>
+          <w:color w:val="000000" w:themeColor="text1" w:themeTint="FF" w:themeShade="FF"/>
+          <w:sz w:val="28"/>
+          <w:szCs w:val="28"/>
+          <w:lang w:val="ru-RU"/>
+        </w:rPr>
+        <w:t>Проверил:</w:t>
+      </w:r>
+    </w:p>
+    <w:p>
+      <w:pPr>
+        <w:spacing w:after="0"/>
+        <w:jc w:val="right"/>
+        <w:rPr>
+          <w:rFonts w:ascii="Times New Roman" w:hAnsi="Times New Roman" w:eastAsia="Times New Roman" w:cs="Times New Roman"/>
+          <w:b w:val="0"/>
+          <w:bCs w:val="0"/>
+          <w:i w:val="0"/>
+          <w:iCs w:val="0"/>
+          <w:caps w:val="0"/>
+          <w:smallCaps w:val="0"/>
+          <w:noProof w:val="0"/>
+          <w:color w:val="000000" w:themeColor="text1" w:themeTint="FF" w:themeShade="FF"/>
+          <w:sz w:val="28"/>
+          <w:szCs w:val="28"/>
+          <w:lang w:val="ru-RU"/>
+        </w:rPr>
+      </w:pPr>
+      <w:r>
+        <w:rPr>
+          <w:rFonts w:ascii="Times New Roman" w:hAnsi="Times New Roman" w:eastAsia="Times New Roman" w:cs="Times New Roman"/>
+          <w:b w:val="0"/>
+          <w:bCs w:val="0"/>
+          <w:i w:val="0"/>
+          <w:iCs w:val="0"/>
+          <w:caps w:val="0"/>
+          <w:smallCaps w:val="0"/>
+          <w:noProof w:val="0"/>
+          <w:color w:val="000000" w:themeColor="text1" w:themeTint="FF" w:themeShade="FF"/>
+          <w:sz w:val="28"/>
+          <w:szCs w:val="28"/>
+          <w:lang w:val="ru-RU"/>
+        </w:rPr>
+        <w:t>Вербовой Александр Александрович,</w:t>
+      </w:r>
+    </w:p>
+    <w:p>
+      <w:pPr>
+        <w:jc w:val="right"/>
+        <w:rPr>
+          <w:rFonts w:ascii="Times New Roman" w:hAnsi="Times New Roman" w:eastAsia="Times New Roman" w:cs="Times New Roman"/>
+          <w:b w:val="0"/>
+          <w:bCs w:val="0"/>
+          <w:i w:val="0"/>
+          <w:iCs w:val="0"/>
+          <w:caps w:val="0"/>
+          <w:smallCaps w:val="0"/>
+          <w:noProof w:val="0"/>
+          <w:color w:val="000000" w:themeColor="text1" w:themeTint="FF" w:themeShade="FF"/>
+          <w:sz w:val="28"/>
+          <w:szCs w:val="28"/>
+          <w:lang w:val="ru-RU"/>
+        </w:rPr>
+      </w:pPr>
+      <w:r>
+        <w:rPr>
+          <w:rFonts w:ascii="Times New Roman" w:hAnsi="Times New Roman" w:eastAsia="Times New Roman" w:cs="Times New Roman"/>
+          <w:b w:val="0"/>
+          <w:bCs w:val="0"/>
+          <w:i w:val="0"/>
+          <w:iCs w:val="0"/>
+          <w:caps w:val="0"/>
+          <w:smallCaps w:val="0"/>
+          <w:noProof w:val="0"/>
+          <w:color w:val="000000" w:themeColor="text1" w:themeTint="FF" w:themeShade="FF"/>
+          <w:sz w:val="28"/>
+          <w:szCs w:val="28"/>
+          <w:lang w:val="ru-RU"/>
+        </w:rPr>
+        <w:t>Преподаватель-практик ФПИиКТ</w:t>
+      </w:r>
+    </w:p>
+    <w:p>
+      <w:pPr>
+        <w:jc w:val="right"/>
+        <w:rPr>
+          <w:rFonts w:ascii="Times New Roman" w:hAnsi="Times New Roman" w:eastAsia="Times New Roman" w:cs="Times New Roman"/>
+          <w:b w:val="0"/>
+          <w:bCs w:val="0"/>
+          <w:i w:val="0"/>
+          <w:iCs w:val="0"/>
+          <w:caps w:val="0"/>
+          <w:smallCaps w:val="0"/>
+          <w:noProof w:val="0"/>
+          <w:color w:val="000000" w:themeColor="text1" w:themeTint="FF" w:themeShade="FF"/>
+          <w:sz w:val="28"/>
+          <w:szCs w:val="28"/>
+          <w:lang w:val="ru-RU"/>
+        </w:rPr>
+      </w:pPr>
+    </w:p>
+    <w:p>
+      <w:pPr>
+        <w:spacing w:line="259" w:lineRule="auto"/>
+        <w:jc w:val="center"/>
+      </w:pPr>
+      <w:r>
+        <w:rPr>
+          <w:rFonts w:ascii="Times New Roman" w:hAnsi="Times New Roman" w:eastAsia="Times New Roman" w:cs="Times New Roman"/>
+          <w:b w:val="0"/>
+          <w:bCs w:val="0"/>
+          <w:i w:val="0"/>
+          <w:iCs w:val="0"/>
+          <w:caps w:val="0"/>
+          <w:smallCaps w:val="0"/>
+          <w:noProof w:val="0"/>
+          <w:color w:val="000000" w:themeColor="text1" w:themeTint="FF" w:themeShade="FF"/>
+          <w:sz w:val="28"/>
+          <w:szCs w:val="28"/>
+          <w:lang w:val="ru-RU"/>
+        </w:rPr>
+        <w:t>Санкт-Петербург, 202</w:t>
+      </w:r>
+      <w:r>
+        <w:rPr>
+          <w:rFonts w:ascii="Times New Roman" w:hAnsi="Times New Roman" w:eastAsia="Times New Roman" w:cs="Times New Roman"/>
+          <w:b w:val="0"/>
+          <w:bCs w:val="0"/>
+          <w:i w:val="0"/>
+          <w:iCs w:val="0"/>
+          <w:caps w:val="0"/>
+          <w:smallCaps w:val="0"/>
+          <w:noProof w:val="0"/>
+          <w:color w:val="000000" w:themeColor="text1" w:themeTint="FF" w:themeShade="FF"/>
+          <w:sz w:val="28"/>
+          <w:szCs w:val="28"/>
+          <w:lang w:val="en-US"/>
+        </w:rPr>
+        <w:t>5</w:t>
+      </w:r>
+      <w:r>
+        <w:rPr>
+          <w:color w:val="auto"/>
+        </w:rPr>
+        <w:t xml:space="preserve"> </w:t>
+      </w:r>
+    </w:p>
+    <w:p>
+      <w:r>
+        <w:br w:type="page"/>
+      </w:r>
+    </w:p>
+    <w:p>
+      <w:pPr>
+        <w:pStyle w:val="1"/>
+        <w:rPr>
+          <w:color w:val="auto"/>
+        </w:rPr>
+      </w:pPr>
+      <w:bookmarkStart w:name="_Toc119681009" w:id="607541036"/>
+      <w:r>
+        <w:rPr>
+          <w:color w:val="auto"/>
+        </w:rPr>
+        <w:t>Оглавление</w:t>
+      </w:r>
+      <w:bookmarkEnd w:id="607541036"/>
+    </w:p>
+    <w:sdt>
+      <w:sdtPr>
+        <w:id w:val="2039377948"/>
+        <w:docPartObj>
+          <w:docPartGallery w:val="Table of Contents"/>
+          <w:docPartUnique/>
+        </w:docPartObj>
+      </w:sdtPr>
+      <w:sdtContent>
+        <w:p>
+          <w:pPr>
+            <w:pStyle w:val="TOC1"/>
+            <w:tabs>
+              <w:tab w:val="right" w:leader="dot" w:pos="9345"/>
+            </w:tabs>
+            <w:bidi w:val="0"/>
+            <w:rPr>
+              <w:rStyle w:val="Hyperlink"/>
+            </w:rPr>
+          </w:pPr>
+          <w:r>
+            <w:fldChar w:fldCharType="begin"/>
+          </w:r>
+          <w:r>
+            <w:instrText xml:space="preserve">TOC \o \z \u \h</w:instrText>
+          </w:r>
+          <w:r>
+            <w:fldChar w:fldCharType="separate"/>
+          </w:r>
+          <w:hyperlink w:anchor="_Toc119681009">
+            <w:r>
+              <w:rPr>
+                <w:rStyle w:val="Hyperlink"/>
+              </w:rPr>
+              <w:t>Оглавление</w:t>
+            </w:r>
+            <w:r>
+              <w:tab/>
+            </w:r>
+            <w:r>
+              <w:fldChar w:fldCharType="begin"/>
+            </w:r>
+            <w:r>
+              <w:instrText xml:space="preserve">PAGEREF _Toc119681009 \h</w:instrText>
+            </w:r>
+            <w:r>
+              <w:fldChar w:fldCharType="separate"/>
+            </w:r>
+            <w:r>
+              <w:rPr>
+                <w:rStyle w:val="Hyperlink"/>
+              </w:rPr>
+              <w:t>1</w:t>
+            </w:r>
+            <w:r>
+              <w:fldChar w:fldCharType="end"/>
+            </w:r>
+          </w:hyperlink>
+        </w:p>
+        <w:p>
+          <w:pPr>
+            <w:pStyle w:val="TOC1"/>
+            <w:tabs>
+              <w:tab w:val="right" w:leader="dot" w:pos="9345"/>
+            </w:tabs>
+            <w:bidi w:val="0"/>
+            <w:rPr>
+              <w:rStyle w:val="Hyperlink"/>
+            </w:rPr>
+          </w:pPr>
+          <w:hyperlink w:anchor="_Toc1040980282">
+            <w:r>
+              <w:rPr>
+                <w:rStyle w:val="Hyperlink"/>
+              </w:rPr>
+              <w:t>Выполнение</w:t>
+            </w:r>
+            <w:r>
+              <w:tab/>
+            </w:r>
+            <w:r>
+              <w:fldChar w:fldCharType="begin"/>
+            </w:r>
+            <w:r>
+              <w:instrText xml:space="preserve">PAGEREF _Toc1040980282 \h</w:instrText>
+            </w:r>
+            <w:r>
+              <w:fldChar w:fldCharType="separate"/>
+            </w:r>
+            <w:r>
+              <w:rPr>
+                <w:rStyle w:val="Hyperlink"/>
+              </w:rPr>
+              <w:t>2</w:t>
+            </w:r>
+            <w:r>
+              <w:fldChar w:fldCharType="end"/>
+            </w:r>
+          </w:hyperlink>
+        </w:p>
+        <w:p>
+          <w:pPr>
+            <w:pStyle w:val="TOC2"/>
+            <w:tabs>
+              <w:tab w:val="right" w:leader="dot" w:pos="9345"/>
+            </w:tabs>
+            <w:bidi w:val="0"/>
+            <w:rPr>
+              <w:rStyle w:val="Hyperlink"/>
+            </w:rPr>
+          </w:pPr>
+          <w:hyperlink w:anchor="_Toc310982417">
+            <w:r>
+              <w:rPr>
+                <w:rStyle w:val="Hyperlink"/>
+              </w:rPr>
+              <w:t>Запрос №1</w:t>
+            </w:r>
+            <w:r>
+              <w:tab/>
+            </w:r>
+            <w:r>
+              <w:fldChar w:fldCharType="begin"/>
+            </w:r>
+            <w:r>
+              <w:instrText xml:space="preserve">PAGEREF _Toc310982417 \h</w:instrText>
+            </w:r>
+            <w:r>
+              <w:fldChar w:fldCharType="separate"/>
+            </w:r>
+            <w:r>
+              <w:rPr>
+                <w:rStyle w:val="Hyperlink"/>
+              </w:rPr>
+              <w:t>2</w:t>
+            </w:r>
+            <w:r>
+              <w:fldChar w:fldCharType="end"/>
+            </w:r>
+          </w:hyperlink>
+        </w:p>
+        <w:p>
+          <w:pPr>
+            <w:pStyle w:val="TOC3"/>
+            <w:tabs>
+              <w:tab w:val="right" w:leader="dot" w:pos="9345"/>
+            </w:tabs>
+            <w:bidi w:val="0"/>
+            <w:rPr>
+              <w:rStyle w:val="Hyperlink"/>
+            </w:rPr>
+          </w:pPr>
+          <w:hyperlink w:anchor="_Toc431724689">
+            <w:r>
+              <w:rPr>
+                <w:rStyle w:val="Hyperlink"/>
+              </w:rPr>
+              <w:t>Реализация</w:t>
+            </w:r>
+            <w:r>
+              <w:tab/>
+            </w:r>
+            <w:r>
+              <w:fldChar w:fldCharType="begin"/>
+            </w:r>
+            <w:r>
+              <w:instrText xml:space="preserve">PAGEREF _Toc431724689 \h</w:instrText>
+            </w:r>
+            <w:r>
+              <w:fldChar w:fldCharType="separate"/>
+            </w:r>
+            <w:r>
+              <w:rPr>
+                <w:rStyle w:val="Hyperlink"/>
+              </w:rPr>
+              <w:t>2</w:t>
+            </w:r>
+            <w:r>
+              <w:fldChar w:fldCharType="end"/>
+            </w:r>
+          </w:hyperlink>
+        </w:p>
+        <w:p>
+          <w:pPr>
+            <w:pStyle w:val="TOC3"/>
+            <w:tabs>
+              <w:tab w:val="right" w:leader="dot" w:pos="9345"/>
+            </w:tabs>
+            <w:bidi w:val="0"/>
+            <w:rPr>
+              <w:rStyle w:val="Hyperlink"/>
+            </w:rPr>
+          </w:pPr>
+          <w:hyperlink w:anchor="_Toc116553055">
+            <w:r>
+              <w:rPr>
+                <w:rStyle w:val="Hyperlink"/>
+              </w:rPr>
+              <w:t>Уменьшение времени выполнения запроса</w:t>
+            </w:r>
+            <w:r>
+              <w:tab/>
+            </w:r>
+            <w:r>
+              <w:fldChar w:fldCharType="begin"/>
+            </w:r>
+            <w:r>
+              <w:instrText xml:space="preserve">PAGEREF _Toc116553055 \h</w:instrText>
+            </w:r>
+            <w:r>
+              <w:fldChar w:fldCharType="separate"/>
+            </w:r>
+            <w:r>
+              <w:rPr>
+                <w:rStyle w:val="Hyperlink"/>
+              </w:rPr>
+              <w:t>2</w:t>
+            </w:r>
+            <w:r>
+              <w:fldChar w:fldCharType="end"/>
+            </w:r>
+          </w:hyperlink>
+        </w:p>
+        <w:p>
+          <w:pPr>
+            <w:pStyle w:val="TOC4"/>
+            <w:tabs>
+              <w:tab w:val="right" w:leader="dot" w:pos="9345"/>
+            </w:tabs>
+            <w:bidi w:val="0"/>
+            <w:rPr>
+              <w:rStyle w:val="Hyperlink"/>
+            </w:rPr>
+          </w:pPr>
+          <w:hyperlink w:anchor="_Toc281545524">
+            <w:r>
+              <w:rPr>
+                <w:rStyle w:val="Hyperlink"/>
+              </w:rPr>
+              <w:t>Индексы</w:t>
+            </w:r>
+            <w:r>
+              <w:tab/>
+            </w:r>
+            <w:r>
+              <w:fldChar w:fldCharType="begin"/>
+            </w:r>
+            <w:r>
+              <w:instrText xml:space="preserve">PAGEREF _Toc281545524 \h</w:instrText>
+            </w:r>
+            <w:r>
+              <w:fldChar w:fldCharType="separate"/>
+            </w:r>
+            <w:r>
+              <w:rPr>
+                <w:rStyle w:val="Hyperlink"/>
+              </w:rPr>
+              <w:t>2</w:t>
+            </w:r>
+            <w:r>
+              <w:fldChar w:fldCharType="end"/>
+            </w:r>
+          </w:hyperlink>
+        </w:p>
+        <w:p>
+          <w:pPr>
+            <w:pStyle w:val="TOC3"/>
+            <w:tabs>
+              <w:tab w:val="right" w:leader="dot" w:pos="9345"/>
+            </w:tabs>
+            <w:bidi w:val="0"/>
+            <w:rPr>
+              <w:rStyle w:val="Hyperlink"/>
+            </w:rPr>
+          </w:pPr>
+          <w:hyperlink w:anchor="_Toc474687975">
+            <w:r>
+              <w:rPr>
+                <w:rStyle w:val="Hyperlink"/>
+              </w:rPr>
+              <w:t>Возможные планы выполнения запросов (без индексов)</w:t>
+            </w:r>
+            <w:r>
+              <w:tab/>
+            </w:r>
+            <w:r>
+              <w:fldChar w:fldCharType="begin"/>
+            </w:r>
+            <w:r>
+              <w:instrText xml:space="preserve">PAGEREF _Toc474687975 \h</w:instrText>
+            </w:r>
+            <w:r>
+              <w:fldChar w:fldCharType="separate"/>
+            </w:r>
+            <w:r>
+              <w:rPr>
+                <w:rStyle w:val="Hyperlink"/>
+              </w:rPr>
+              <w:t>2</w:t>
+            </w:r>
+            <w:r>
+              <w:fldChar w:fldCharType="end"/>
+            </w:r>
+          </w:hyperlink>
+        </w:p>
+        <w:p>
+          <w:pPr>
+            <w:pStyle w:val="TOC4"/>
+            <w:tabs>
+              <w:tab w:val="right" w:leader="dot" w:pos="9345"/>
+            </w:tabs>
+            <w:bidi w:val="0"/>
+            <w:rPr>
+              <w:rStyle w:val="Hyperlink"/>
+            </w:rPr>
+          </w:pPr>
+          <w:hyperlink w:anchor="_Toc674290092">
+            <w:r>
+              <w:rPr>
+                <w:rStyle w:val="Hyperlink"/>
+              </w:rPr>
+              <w:t>План №1</w:t>
+            </w:r>
+            <w:r>
+              <w:tab/>
+            </w:r>
+            <w:r>
+              <w:fldChar w:fldCharType="begin"/>
+            </w:r>
+            <w:r>
+              <w:instrText xml:space="preserve">PAGEREF _Toc674290092 \h</w:instrText>
+            </w:r>
+            <w:r>
+              <w:fldChar w:fldCharType="separate"/>
+            </w:r>
+            <w:r>
+              <w:rPr>
+                <w:rStyle w:val="Hyperlink"/>
+              </w:rPr>
+              <w:t>3</w:t>
+            </w:r>
+            <w:r>
+              <w:fldChar w:fldCharType="end"/>
+            </w:r>
+          </w:hyperlink>
+        </w:p>
+        <w:p>
+          <w:pPr>
+            <w:pStyle w:val="TOC4"/>
+            <w:tabs>
+              <w:tab w:val="right" w:leader="dot" w:pos="9345"/>
+            </w:tabs>
+            <w:bidi w:val="0"/>
+            <w:rPr>
+              <w:rStyle w:val="Hyperlink"/>
+            </w:rPr>
+          </w:pPr>
+          <w:hyperlink w:anchor="_Toc664618865">
+            <w:r>
+              <w:rPr>
+                <w:rStyle w:val="Hyperlink"/>
+              </w:rPr>
+              <w:t>План №2</w:t>
+            </w:r>
+            <w:r>
+              <w:tab/>
+            </w:r>
+            <w:r>
+              <w:fldChar w:fldCharType="begin"/>
+            </w:r>
+            <w:r>
+              <w:instrText xml:space="preserve">PAGEREF _Toc664618865 \h</w:instrText>
+            </w:r>
+            <w:r>
+              <w:fldChar w:fldCharType="separate"/>
+            </w:r>
+            <w:r>
+              <w:rPr>
+                <w:rStyle w:val="Hyperlink"/>
+              </w:rPr>
+              <w:t>3</w:t>
+            </w:r>
+            <w:r>
+              <w:fldChar w:fldCharType="end"/>
+            </w:r>
+          </w:hyperlink>
+        </w:p>
+        <w:p>
+          <w:pPr>
+            <w:pStyle w:val="TOC4"/>
+            <w:tabs>
+              <w:tab w:val="right" w:leader="dot" w:pos="9345"/>
+            </w:tabs>
+            <w:bidi w:val="0"/>
+            <w:rPr>
+              <w:rStyle w:val="Hyperlink"/>
+            </w:rPr>
+          </w:pPr>
+          <w:hyperlink w:anchor="_Toc822358705">
+            <w:r>
+              <w:rPr>
+                <w:rStyle w:val="Hyperlink"/>
+              </w:rPr>
+              <w:t>Оптимальный план</w:t>
+            </w:r>
+            <w:r>
+              <w:tab/>
+            </w:r>
+            <w:r>
+              <w:fldChar w:fldCharType="begin"/>
+            </w:r>
+            <w:r>
+              <w:instrText xml:space="preserve">PAGEREF _Toc822358705 \h</w:instrText>
+            </w:r>
+            <w:r>
+              <w:fldChar w:fldCharType="separate"/>
+            </w:r>
+            <w:r>
+              <w:rPr>
+                <w:rStyle w:val="Hyperlink"/>
+              </w:rPr>
+              <w:t>3</w:t>
+            </w:r>
+            <w:r>
+              <w:fldChar w:fldCharType="end"/>
+            </w:r>
+          </w:hyperlink>
+        </w:p>
+        <w:p>
+          <w:pPr>
+            <w:pStyle w:val="TOC3"/>
+            <w:tabs>
+              <w:tab w:val="right" w:leader="dot" w:pos="9345"/>
+            </w:tabs>
+            <w:bidi w:val="0"/>
+            <w:rPr>
+              <w:rStyle w:val="Hyperlink"/>
+            </w:rPr>
+          </w:pPr>
+          <w:hyperlink w:anchor="_Toc1287010523">
+            <w:r>
+              <w:rPr>
+                <w:rStyle w:val="Hyperlink"/>
+              </w:rPr>
+              <w:t>Изменения планов при добавлении индексов</w:t>
+            </w:r>
+            <w:r>
+              <w:tab/>
+            </w:r>
+            <w:r>
+              <w:fldChar w:fldCharType="begin"/>
+            </w:r>
+            <w:r>
+              <w:instrText xml:space="preserve">PAGEREF _Toc1287010523 \h</w:instrText>
+            </w:r>
+            <w:r>
+              <w:fldChar w:fldCharType="separate"/>
+            </w:r>
+            <w:r>
+              <w:rPr>
+                <w:rStyle w:val="Hyperlink"/>
+              </w:rPr>
+              <w:t>4</w:t>
+            </w:r>
+            <w:r>
+              <w:fldChar w:fldCharType="end"/>
+            </w:r>
+          </w:hyperlink>
+        </w:p>
+        <w:p>
+          <w:pPr>
+            <w:pStyle w:val="TOC3"/>
+            <w:tabs>
+              <w:tab w:val="right" w:leader="dot" w:pos="9345"/>
+            </w:tabs>
+            <w:bidi w:val="0"/>
+            <w:rPr>
+              <w:rStyle w:val="Hyperlink"/>
+            </w:rPr>
+          </w:pPr>
+          <w:hyperlink w:anchor="_Toc1395479358">
+            <w:r>
+              <w:rPr>
+                <w:rStyle w:val="Hyperlink"/>
+              </w:rPr>
+              <w:t>План выполнения 1 запроса</w:t>
+            </w:r>
+            <w:r>
+              <w:tab/>
+            </w:r>
+            <w:r>
+              <w:fldChar w:fldCharType="begin"/>
+            </w:r>
+            <w:r>
+              <w:instrText xml:space="preserve">PAGEREF _Toc1395479358 \h</w:instrText>
+            </w:r>
+            <w:r>
+              <w:fldChar w:fldCharType="separate"/>
+            </w:r>
+            <w:r>
+              <w:rPr>
+                <w:rStyle w:val="Hyperlink"/>
+              </w:rPr>
+              <w:t>4</w:t>
+            </w:r>
+            <w:r>
+              <w:fldChar w:fldCharType="end"/>
+            </w:r>
+          </w:hyperlink>
+        </w:p>
+        <w:p>
+          <w:pPr>
+            <w:pStyle w:val="TOC2"/>
+            <w:tabs>
+              <w:tab w:val="right" w:leader="dot" w:pos="9345"/>
+            </w:tabs>
+            <w:bidi w:val="0"/>
+            <w:rPr>
+              <w:rStyle w:val="Hyperlink"/>
+            </w:rPr>
+          </w:pPr>
+          <w:hyperlink w:anchor="_Toc1779058925">
+            <w:r>
+              <w:rPr>
+                <w:rStyle w:val="Hyperlink"/>
+              </w:rPr>
+              <w:t>Запрос №2</w:t>
+            </w:r>
+            <w:r>
+              <w:tab/>
+            </w:r>
+            <w:r>
+              <w:fldChar w:fldCharType="begin"/>
+            </w:r>
+            <w:r>
+              <w:instrText xml:space="preserve">PAGEREF _Toc1779058925 \h</w:instrText>
+            </w:r>
+            <w:r>
+              <w:fldChar w:fldCharType="separate"/>
+            </w:r>
+            <w:r>
+              <w:rPr>
+                <w:rStyle w:val="Hyperlink"/>
+              </w:rPr>
+              <w:t>4</w:t>
+            </w:r>
+            <w:r>
+              <w:fldChar w:fldCharType="end"/>
+            </w:r>
+          </w:hyperlink>
+        </w:p>
+        <w:p>
+          <w:pPr>
+            <w:pStyle w:val="TOC3"/>
+            <w:tabs>
+              <w:tab w:val="right" w:leader="dot" w:pos="9345"/>
+            </w:tabs>
+            <w:bidi w:val="0"/>
+            <w:rPr>
+              <w:rStyle w:val="Hyperlink"/>
+            </w:rPr>
+          </w:pPr>
+          <w:hyperlink w:anchor="_Toc1759929339">
+            <w:r>
+              <w:rPr>
+                <w:rStyle w:val="Hyperlink"/>
+              </w:rPr>
+              <w:t>Реализация</w:t>
+            </w:r>
+            <w:r>
+              <w:tab/>
+            </w:r>
+            <w:r>
+              <w:fldChar w:fldCharType="begin"/>
+            </w:r>
+            <w:r>
+              <w:instrText xml:space="preserve">PAGEREF _Toc1759929339 \h</w:instrText>
+            </w:r>
+            <w:r>
+              <w:fldChar w:fldCharType="separate"/>
+            </w:r>
+            <w:r>
+              <w:rPr>
+                <w:rStyle w:val="Hyperlink"/>
+              </w:rPr>
+              <w:t>5</w:t>
+            </w:r>
+            <w:r>
+              <w:fldChar w:fldCharType="end"/>
+            </w:r>
+          </w:hyperlink>
+        </w:p>
+        <w:p>
+          <w:pPr>
+            <w:pStyle w:val="TOC3"/>
+            <w:tabs>
+              <w:tab w:val="right" w:leader="dot" w:pos="9345"/>
+            </w:tabs>
+            <w:bidi w:val="0"/>
+            <w:rPr>
+              <w:rStyle w:val="Hyperlink"/>
+            </w:rPr>
+          </w:pPr>
+          <w:hyperlink w:anchor="_Toc824253543">
+            <w:r>
+              <w:rPr>
+                <w:rStyle w:val="Hyperlink"/>
+              </w:rPr>
+              <w:t>Уменьшение времени выполнения запроса</w:t>
+            </w:r>
+            <w:r>
+              <w:tab/>
+            </w:r>
+            <w:r>
+              <w:fldChar w:fldCharType="begin"/>
+            </w:r>
+            <w:r>
+              <w:instrText xml:space="preserve">PAGEREF _Toc824253543 \h</w:instrText>
+            </w:r>
+            <w:r>
+              <w:fldChar w:fldCharType="separate"/>
+            </w:r>
+            <w:r>
+              <w:rPr>
+                <w:rStyle w:val="Hyperlink"/>
+              </w:rPr>
+              <w:t>5</w:t>
+            </w:r>
+            <w:r>
+              <w:fldChar w:fldCharType="end"/>
+            </w:r>
+          </w:hyperlink>
+        </w:p>
+        <w:p>
+          <w:pPr>
+            <w:pStyle w:val="TOC4"/>
+            <w:tabs>
+              <w:tab w:val="right" w:leader="dot" w:pos="9345"/>
+            </w:tabs>
+            <w:bidi w:val="0"/>
+            <w:rPr>
+              <w:rStyle w:val="Hyperlink"/>
+            </w:rPr>
+          </w:pPr>
+          <w:hyperlink w:anchor="_Toc21019552">
+            <w:r>
+              <w:rPr>
+                <w:rStyle w:val="Hyperlink"/>
+              </w:rPr>
+              <w:t>Индексы</w:t>
+            </w:r>
+            <w:r>
+              <w:tab/>
+            </w:r>
+            <w:r>
+              <w:fldChar w:fldCharType="begin"/>
+            </w:r>
+            <w:r>
+              <w:instrText xml:space="preserve">PAGEREF _Toc21019552 \h</w:instrText>
+            </w:r>
+            <w:r>
+              <w:fldChar w:fldCharType="separate"/>
+            </w:r>
+            <w:r>
+              <w:rPr>
+                <w:rStyle w:val="Hyperlink"/>
+              </w:rPr>
+              <w:t>5</w:t>
+            </w:r>
+            <w:r>
+              <w:fldChar w:fldCharType="end"/>
+            </w:r>
+          </w:hyperlink>
+        </w:p>
+        <w:p>
+          <w:pPr>
+            <w:pStyle w:val="TOC3"/>
+            <w:tabs>
+              <w:tab w:val="right" w:leader="dot" w:pos="9345"/>
+            </w:tabs>
+            <w:bidi w:val="0"/>
+            <w:rPr>
+              <w:rStyle w:val="Hyperlink"/>
+            </w:rPr>
+          </w:pPr>
+          <w:hyperlink w:anchor="_Toc1604284013">
+            <w:r>
+              <w:rPr>
+                <w:rStyle w:val="Hyperlink"/>
+              </w:rPr>
+              <w:t>Возможные планы выполнения запросов (без индексов)</w:t>
+            </w:r>
+            <w:r>
+              <w:tab/>
+            </w:r>
+            <w:r>
+              <w:fldChar w:fldCharType="begin"/>
+            </w:r>
+            <w:r>
+              <w:instrText xml:space="preserve">PAGEREF _Toc1604284013 \h</w:instrText>
+            </w:r>
+            <w:r>
+              <w:fldChar w:fldCharType="separate"/>
+            </w:r>
+            <w:r>
+              <w:rPr>
+                <w:rStyle w:val="Hyperlink"/>
+              </w:rPr>
+              <w:t>5</w:t>
+            </w:r>
+            <w:r>
+              <w:fldChar w:fldCharType="end"/>
+            </w:r>
+          </w:hyperlink>
+        </w:p>
+        <w:p>
+          <w:pPr>
+            <w:pStyle w:val="TOC4"/>
+            <w:tabs>
+              <w:tab w:val="right" w:leader="dot" w:pos="9345"/>
+            </w:tabs>
+            <w:bidi w:val="0"/>
+            <w:rPr>
+              <w:rStyle w:val="Hyperlink"/>
+            </w:rPr>
+          </w:pPr>
+          <w:hyperlink w:anchor="_Toc845867234">
+            <w:r>
+              <w:rPr>
+                <w:rStyle w:val="Hyperlink"/>
+              </w:rPr>
+              <w:t>План №1</w:t>
+            </w:r>
+            <w:r>
+              <w:tab/>
+            </w:r>
+            <w:r>
+              <w:fldChar w:fldCharType="begin"/>
+            </w:r>
+            <w:r>
+              <w:instrText xml:space="preserve">PAGEREF _Toc845867234 \h</w:instrText>
+            </w:r>
+            <w:r>
+              <w:fldChar w:fldCharType="separate"/>
+            </w:r>
+            <w:r>
+              <w:rPr>
+                <w:rStyle w:val="Hyperlink"/>
+              </w:rPr>
+              <w:t>6</w:t>
+            </w:r>
+            <w:r>
+              <w:fldChar w:fldCharType="end"/>
+            </w:r>
+          </w:hyperlink>
+        </w:p>
+        <w:p>
+          <w:pPr>
+            <w:pStyle w:val="TOC4"/>
+            <w:tabs>
+              <w:tab w:val="right" w:leader="dot" w:pos="9345"/>
+            </w:tabs>
+            <w:bidi w:val="0"/>
+            <w:rPr>
+              <w:rStyle w:val="Hyperlink"/>
+            </w:rPr>
+          </w:pPr>
+          <w:hyperlink w:anchor="_Toc1473146976">
+            <w:r>
+              <w:rPr>
+                <w:rStyle w:val="Hyperlink"/>
+              </w:rPr>
+              <w:t>План №2</w:t>
+            </w:r>
+            <w:r>
+              <w:tab/>
+            </w:r>
+            <w:r>
+              <w:fldChar w:fldCharType="begin"/>
+            </w:r>
+            <w:r>
+              <w:instrText xml:space="preserve">PAGEREF _Toc1473146976 \h</w:instrText>
+            </w:r>
+            <w:r>
+              <w:fldChar w:fldCharType="separate"/>
+            </w:r>
+            <w:r>
+              <w:rPr>
+                <w:rStyle w:val="Hyperlink"/>
+              </w:rPr>
+              <w:t>6</w:t>
+            </w:r>
+            <w:r>
+              <w:fldChar w:fldCharType="end"/>
+            </w:r>
+          </w:hyperlink>
+        </w:p>
+        <w:p>
+          <w:pPr>
+            <w:pStyle w:val="TOC4"/>
+            <w:tabs>
+              <w:tab w:val="right" w:leader="dot" w:pos="9345"/>
+            </w:tabs>
+            <w:bidi w:val="0"/>
+            <w:rPr>
+              <w:rStyle w:val="Hyperlink"/>
+            </w:rPr>
+          </w:pPr>
+          <w:hyperlink w:anchor="_Toc1238624743">
+            <w:r>
+              <w:rPr>
+                <w:rStyle w:val="Hyperlink"/>
+              </w:rPr>
+              <w:t>Оптимальный план</w:t>
+            </w:r>
+            <w:r>
+              <w:tab/>
+            </w:r>
+            <w:r>
+              <w:fldChar w:fldCharType="begin"/>
+            </w:r>
+            <w:r>
+              <w:instrText xml:space="preserve">PAGEREF _Toc1238624743 \h</w:instrText>
+            </w:r>
+            <w:r>
+              <w:fldChar w:fldCharType="separate"/>
+            </w:r>
+            <w:r>
+              <w:rPr>
+                <w:rStyle w:val="Hyperlink"/>
+              </w:rPr>
+              <w:t>7</w:t>
+            </w:r>
+            <w:r>
+              <w:fldChar w:fldCharType="end"/>
+            </w:r>
+          </w:hyperlink>
+        </w:p>
+        <w:p>
+          <w:pPr>
+            <w:pStyle w:val="TOC3"/>
+            <w:tabs>
+              <w:tab w:val="right" w:leader="dot" w:pos="9345"/>
+            </w:tabs>
+            <w:bidi w:val="0"/>
+            <w:rPr>
+              <w:rStyle w:val="Hyperlink"/>
+            </w:rPr>
+          </w:pPr>
+          <w:hyperlink w:anchor="_Toc187724947">
+            <w:r>
+              <w:rPr>
+                <w:rStyle w:val="Hyperlink"/>
+              </w:rPr>
+              <w:t>Изменения планов при добавлении индексов</w:t>
+            </w:r>
+            <w:r>
+              <w:tab/>
+            </w:r>
+            <w:r>
+              <w:fldChar w:fldCharType="begin"/>
+            </w:r>
+            <w:r>
+              <w:instrText xml:space="preserve">PAGEREF _Toc187724947 \h</w:instrText>
+            </w:r>
+            <w:r>
+              <w:fldChar w:fldCharType="separate"/>
+            </w:r>
+            <w:r>
+              <w:rPr>
+                <w:rStyle w:val="Hyperlink"/>
+              </w:rPr>
+              <w:t>7</w:t>
+            </w:r>
+            <w:r>
+              <w:fldChar w:fldCharType="end"/>
+            </w:r>
+          </w:hyperlink>
+        </w:p>
+        <w:p>
+          <w:pPr>
+            <w:pStyle w:val="TOC3"/>
+            <w:tabs>
+              <w:tab w:val="right" w:leader="dot" w:pos="9345"/>
+            </w:tabs>
+            <w:bidi w:val="0"/>
+            <w:rPr>
+              <w:rStyle w:val="Hyperlink"/>
+            </w:rPr>
+          </w:pPr>
+          <w:hyperlink w:anchor="_Toc1590838317">
+            <w:r>
+              <w:rPr>
+                <w:rStyle w:val="Hyperlink"/>
+              </w:rPr>
+              <w:t>План выполнения 2 запроса</w:t>
+            </w:r>
+            <w:r>
+              <w:tab/>
+            </w:r>
+            <w:r>
+              <w:fldChar w:fldCharType="begin"/>
+            </w:r>
+            <w:r>
+              <w:instrText xml:space="preserve">PAGEREF _Toc1590838317 \h</w:instrText>
+            </w:r>
+            <w:r>
+              <w:fldChar w:fldCharType="separate"/>
+            </w:r>
+            <w:r>
+              <w:rPr>
+                <w:rStyle w:val="Hyperlink"/>
+              </w:rPr>
+              <w:t>7</w:t>
+            </w:r>
+            <w:r>
+              <w:fldChar w:fldCharType="end"/>
+            </w:r>
+          </w:hyperlink>
+        </w:p>
+        <w:p>
+          <w:pPr>
+            <w:pStyle w:val="TOC1"/>
+            <w:tabs>
+              <w:tab w:val="right" w:leader="dot" w:pos="9345"/>
+            </w:tabs>
+            <w:bidi w:val="0"/>
+            <w:rPr>
+              <w:rStyle w:val="Hyperlink"/>
+            </w:rPr>
+          </w:pPr>
+          <w:hyperlink w:anchor="_Toc429826692">
+            <w:r>
+              <w:rPr>
+                <w:rStyle w:val="Hyperlink"/>
+              </w:rPr>
+              <w:t>Вывод</w:t>
+            </w:r>
+            <w:r>
+              <w:tab/>
+            </w:r>
+            <w:r>
+              <w:fldChar w:fldCharType="begin"/>
+            </w:r>
+            <w:r>
+              <w:instrText xml:space="preserve">PAGEREF _Toc429826692 \h</w:instrText>
+            </w:r>
+            <w:r>
+              <w:fldChar w:fldCharType="separate"/>
+            </w:r>
+            <w:r>
+              <w:rPr>
+                <w:rStyle w:val="Hyperlink"/>
+              </w:rPr>
+              <w:t>8</w:t>
+            </w:r>
+            <w:r>
+              <w:fldChar w:fldCharType="end"/>
+            </w:r>
+          </w:hyperlink>
+          <w:r>
+            <w:fldChar w:fldCharType="end"/>
+          </w:r>
+        </w:p>
+      </w:sdtContent>
+    </w:sdt>
+    <w:p>
+      <w:pPr>
+        <w:pStyle w:val="a"/>
+      </w:pPr>
+    </w:p>
+    <w:p>
+      <w:r>
+        <w:br w:type="page"/>
+      </w:r>
+    </w:p>
+    <w:p>
+      <w:pPr>
+        <w:pStyle w:val="1"/>
+        <w:rPr>
+          <w:color w:val="auto"/>
+        </w:rPr>
+      </w:pPr>
+      <w:bookmarkStart w:name="_Toc1040980282" w:id="614107773"/>
+      <w:r>
+        <w:rPr>
+          <w:color w:val="auto"/>
+        </w:rPr>
+        <w:t>Выполнение</w:t>
+      </w:r>
+      <w:bookmarkEnd w:id="614107773"/>
+    </w:p>
+    <w:p>
+      <w:pPr>
         <w:pStyle w:val="2"/>
         <w:rPr>
           <w:color w:val="auto"/>
         </w:rPr>
       </w:pPr>
+      <w:bookmarkStart w:name="_Toc310982417" w:id="1130723563"/>
       <w:r>
         <w:rPr>
           <w:color w:val="auto"/>
         </w:rPr>
         <w:t>Запрос №1</w:t>
       </w:r>
+      <w:bookmarkEnd w:id="1130723563"/>
     </w:p>
     <w:p>
       <w:pPr>
@@ -23,12 +1540,14 @@
           <w:color w:val="auto"/>
         </w:rPr>
       </w:pPr>
+      <w:bookmarkStart w:name="_Toc431724689" w:id="806255574"/>
       <w:r>
         <w:rPr>
           <w:color w:val="auto"/>
         </w:rPr>
         <w:t>Реализация</w:t>
       </w:r>
+      <w:bookmarkEnd w:id="806255574"/>
     </w:p>
     <w:p>
       <w:r>
@@ -70,12 +1589,14 @@
           <w:color w:val="auto"/>
         </w:rPr>
       </w:pPr>
+      <w:bookmarkStart w:name="_Toc116553055" w:id="261116531"/>
       <w:r>
         <w:rPr>
           <w:color w:val="auto"/>
         </w:rPr>
         <w:t>Уменьшение времени выполнения запроса</w:t>
       </w:r>
+      <w:bookmarkEnd w:id="261116531"/>
     </w:p>
     <w:p>
       <w:pPr>
@@ -84,12 +1605,14 @@
           <w:color w:val="auto"/>
         </w:rPr>
       </w:pPr>
+      <w:bookmarkStart w:name="_Toc281545524" w:id="2143912641"/>
       <w:r>
         <w:rPr>
           <w:color w:val="auto"/>
         </w:rPr>
         <w:t>Индексы</w:t>
       </w:r>
+      <w:bookmarkEnd w:id="2143912641"/>
     </w:p>
     <w:p>
       <w:r>
@@ -177,11 +1700,11 @@
           <w:color w:val="auto"/>
         </w:rPr>
       </w:pPr>
+      <w:bookmarkStart w:name="_Toc474687975" w:id="1636049924"/>
       <w:r>
         <w:rPr>
           <w:color w:val="auto"/>
         </w:rPr>
-        <w:lastRenderedPageBreak/>
         <w:t>Возможные п</w:t>
       </w:r>
       <w:r>
@@ -196,6 +1719,7 @@
         </w:rPr>
         <w:t xml:space="preserve"> выполнения запросов (без индексов)</w:t>
       </w:r>
+      <w:bookmarkEnd w:id="1636049924"/>
     </w:p>
     <w:p>
       <w:pPr>
@@ -205,12 +1729,14 @@
           <w:lang w:val="en-US"/>
         </w:rPr>
       </w:pPr>
+      <w:bookmarkStart w:name="_Toc674290092" w:id="926657021"/>
       <w:r>
         <w:rPr>
           <w:color w:val="auto"/>
         </w:rPr>
         <w:t>План №1</w:t>
       </w:r>
+      <w:bookmarkEnd w:id="926657021"/>
     </w:p>
     <w:p>
       <w:pPr>
@@ -268,12 +1794,14 @@
           <w:lang w:val="en-US"/>
         </w:rPr>
       </w:pPr>
+      <w:bookmarkStart w:name="_Toc664618865" w:id="1319793596"/>
       <w:r>
         <w:rPr>
           <w:color w:val="auto"/>
         </w:rPr>
         <w:t>План №2</w:t>
       </w:r>
+      <w:bookmarkEnd w:id="1319793596"/>
     </w:p>
     <w:p>
       <w:pPr>
@@ -329,13 +1857,14 @@
           <w:color w:val="auto"/>
         </w:rPr>
       </w:pPr>
+      <w:bookmarkStart w:name="_Toc822358705" w:id="284068575"/>
       <w:r>
         <w:rPr>
           <w:color w:val="auto"/>
         </w:rPr>
-        <w:lastRenderedPageBreak/>
         <w:t>Оптимальный план</w:t>
       </w:r>
+      <w:bookmarkEnd w:id="284068575"/>
     </w:p>
     <w:p>
       <w:r>
@@ -348,13 +1877,18 @@
     <w:p>
       <w:pPr>
         <w:pStyle w:val="3"/>
-      </w:pPr>
-      <w:r>
         <w:rPr>
           <w:color w:val="auto"/>
         </w:rPr>
+      </w:pPr>
+      <w:bookmarkStart w:name="_Toc1287010523" w:id="23925179"/>
+      <w:r>
+        <w:rPr>
+          <w:color w:val="auto"/>
+        </w:rPr>
         <w:t>Изменения планов при добавлении индексов</w:t>
       </w:r>
+      <w:bookmarkEnd w:id="23925179"/>
     </w:p>
     <w:p>
       <w:r>
@@ -409,12 +1943,14 @@
           <w:color w:val="auto"/>
         </w:rPr>
       </w:pPr>
+      <w:bookmarkStart w:name="_Toc1395479358" w:id="1341062203"/>
       <w:r>
         <w:rPr>
           <w:color w:val="auto"/>
         </w:rPr>
         <w:t>План выполнения 1 запроса</w:t>
       </w:r>
+      <w:bookmarkEnd w:id="1341062203"/>
     </w:p>
     <w:p>
       <w:pPr>
@@ -979,7 +2515,7 @@
     <w:p>
       <w:pPr>
         <w:rPr>
-          <w:rFonts w:asciiTheme="majorHAnsi" w:eastAsiaTheme="majorEastAsia" w:hAnsiTheme="majorHAnsi" w:cstheme="majorBidi"/>
+          <w:rFonts w:asciiTheme="majorHAnsi" w:hAnsiTheme="majorHAnsi" w:eastAsiaTheme="majorEastAsia" w:cstheme="majorBidi"/>
           <w:sz w:val="32"/>
           <w:szCs w:val="32"/>
           <w:lang w:val="en-US"/>
@@ -999,13 +2535,14 @@
           <w:color w:val="auto"/>
         </w:rPr>
       </w:pPr>
+      <w:bookmarkStart w:name="_Toc1779058925" w:id="2135604917"/>
       <w:r>
         <w:rPr>
           <w:color w:val="auto"/>
         </w:rPr>
-        <w:lastRenderedPageBreak/>
         <w:t>Запрос №2</w:t>
       </w:r>
+      <w:bookmarkEnd w:id="2135604917"/>
     </w:p>
     <w:p>
       <w:pPr>
@@ -1014,12 +2551,14 @@
           <w:color w:val="auto"/>
         </w:rPr>
       </w:pPr>
+      <w:bookmarkStart w:name="_Toc1759929339" w:id="1794481658"/>
       <w:r>
         <w:rPr>
           <w:color w:val="auto"/>
         </w:rPr>
         <w:t>Реализация</w:t>
       </w:r>
+      <w:bookmarkEnd w:id="1794481658"/>
     </w:p>
     <w:p>
       <w:r>
@@ -1064,12 +2603,14 @@
           <w:color w:val="auto"/>
         </w:rPr>
       </w:pPr>
+      <w:bookmarkStart w:name="_Toc824253543" w:id="2145900872"/>
       <w:r>
         <w:rPr>
           <w:color w:val="auto"/>
         </w:rPr>
         <w:t>Уменьшение времени выполнения запроса</w:t>
       </w:r>
+      <w:bookmarkEnd w:id="2145900872"/>
     </w:p>
     <w:p>
       <w:pPr>
@@ -1078,12 +2619,14 @@
           <w:color w:val="auto"/>
         </w:rPr>
       </w:pPr>
+      <w:bookmarkStart w:name="_Toc21019552" w:id="1746872109"/>
       <w:r>
         <w:rPr>
           <w:color w:val="auto"/>
         </w:rPr>
         <w:t>Индексы</w:t>
       </w:r>
+      <w:bookmarkEnd w:id="1746872109"/>
     </w:p>
     <w:p>
       <w:r>
@@ -1207,11 +2750,11 @@
           <w:color w:val="auto"/>
         </w:rPr>
       </w:pPr>
+      <w:bookmarkStart w:name="_Toc1604284013" w:id="484419159"/>
       <w:r>
         <w:rPr>
           <w:color w:val="auto"/>
         </w:rPr>
-        <w:lastRenderedPageBreak/>
         <w:t>Возможные п</w:t>
       </w:r>
       <w:r>
@@ -1226,6 +2769,7 @@
         </w:rPr>
         <w:t xml:space="preserve"> выполнения запросов (без индексов)</w:t>
       </w:r>
+      <w:bookmarkEnd w:id="484419159"/>
     </w:p>
     <w:p>
       <w:pPr>
@@ -1235,12 +2779,14 @@
           <w:lang w:val="en-US"/>
         </w:rPr>
       </w:pPr>
+      <w:bookmarkStart w:name="_Toc845867234" w:id="1436445174"/>
       <w:r>
         <w:rPr>
           <w:color w:val="auto"/>
         </w:rPr>
         <w:t>План №1</w:t>
       </w:r>
+      <w:bookmarkEnd w:id="1436445174"/>
     </w:p>
     <w:p>
       <w:pPr>
@@ -1296,13 +2842,14 @@
           <w:color w:val="auto"/>
         </w:rPr>
       </w:pPr>
+      <w:bookmarkStart w:name="_Toc1473146976" w:id="1843244767"/>
       <w:r>
         <w:rPr>
           <w:color w:val="auto"/>
         </w:rPr>
-        <w:lastRenderedPageBreak/>
         <w:t>План №2</w:t>
       </w:r>
+      <w:bookmarkEnd w:id="1843244767"/>
     </w:p>
     <w:p>
       <w:r>
@@ -1350,12 +2897,14 @@
           <w:color w:val="auto"/>
         </w:rPr>
       </w:pPr>
+      <w:bookmarkStart w:name="_Toc1238624743" w:id="190963551"/>
       <w:r>
         <w:rPr>
           <w:color w:val="auto"/>
         </w:rPr>
         <w:t>Оптимальный план</w:t>
       </w:r>
+      <w:bookmarkEnd w:id="190963551"/>
     </w:p>
     <w:p>
       <w:r>
@@ -1365,13 +2914,18 @@
     <w:p>
       <w:pPr>
         <w:pStyle w:val="3"/>
-      </w:pPr>
-      <w:r>
         <w:rPr>
           <w:color w:val="auto"/>
         </w:rPr>
+      </w:pPr>
+      <w:bookmarkStart w:name="_Toc187724947" w:id="1133401480"/>
+      <w:r>
+        <w:rPr>
+          <w:color w:val="auto"/>
+        </w:rPr>
         <w:t>Изменения планов при добавлении индексов</w:t>
       </w:r>
+      <w:bookmarkEnd w:id="1133401480"/>
     </w:p>
     <w:p>
       <w:r>
@@ -1438,12 +2992,14 @@
           <w:color w:val="auto"/>
         </w:rPr>
       </w:pPr>
+      <w:bookmarkStart w:name="_Toc1590838317" w:id="109890616"/>
       <w:r>
         <w:rPr>
           <w:color w:val="auto"/>
         </w:rPr>
         <w:t>План выполнения 2 запроса</w:t>
       </w:r>
+      <w:bookmarkEnd w:id="109890616"/>
     </w:p>
     <w:p>
       <w:pPr>
@@ -2092,7 +3648,7 @@
         <w:t>text)</w:t>
       </w:r>
     </w:p>
-    <w:p>
+    <w:p w14:noSpellErr="1">
       <w:pPr>
         <w:rPr>
           <w:lang w:val="en-US"/>
@@ -2104,42 +3660,42 @@
         </w:rPr>
         <w:t xml:space="preserve">                     -</w:t>
       </w:r>
-      <w:proofErr w:type="gramStart"/>
       <w:r>
         <w:rPr>
           <w:lang w:val="en-US"/>
         </w:rPr>
         <w:t>&gt;  Bitmap</w:t>
       </w:r>
-      <w:proofErr w:type="gramEnd"/>
       <w:r>
         <w:rPr>
           <w:lang w:val="en-US"/>
         </w:rPr>
         <w:t xml:space="preserve"> Index Scan on "SYS_C003500_IFK</w:t>
       </w:r>
-      <w:proofErr w:type="gramStart"/>
       <w:r>
         <w:rPr>
           <w:lang w:val="en-US"/>
         </w:rPr>
         <w:t>"  (</w:t>
       </w:r>
-      <w:proofErr w:type="gramEnd"/>
       <w:r>
         <w:rPr>
           <w:lang w:val="en-US"/>
         </w:rPr>
         <w:t>cost=</w:t>
       </w:r>
-      <w:proofErr w:type="gramStart"/>
-      <w:r>
-        <w:rPr>
-          <w:lang w:val="en-US"/>
-        </w:rPr>
-        <w:t>0.00..</w:t>
-      </w:r>
-      <w:proofErr w:type="gramEnd"/>
+      <w:r>
+        <w:rPr>
+          <w:lang w:val="en-US"/>
+        </w:rPr>
+        <w:t>0.</w:t>
+      </w:r>
+      <w:r>
+        <w:rPr>
+          <w:lang w:val="en-US"/>
+        </w:rPr>
+        <w:t>00..</w:t>
+      </w:r>
       <w:r>
         <w:rPr>
           <w:lang w:val="en-US"/>
@@ -2206,22 +3762,67 @@
         </w:rPr>
         <w:t xml:space="preserve"> </w:t>
       </w:r>
-      <w:proofErr w:type="spellStart"/>
-      <w:r>
+      <w:r>
+        <w:rPr/>
         <w:t>Execution</w:t>
       </w:r>
-      <w:proofErr w:type="spellEnd"/>
-      <w:r>
+      <w:r>
+        <w:rPr/>
         <w:t xml:space="preserve"> Time: 0.151 </w:t>
       </w:r>
-      <w:proofErr w:type="spellStart"/>
-      <w:r>
+      <w:r>
+        <w:rPr/>
         <w:t>ms</w:t>
       </w:r>
-      <w:proofErr w:type="spellEnd"/>
+    </w:p>
+    <w:p>
+      <w:r>
+        <w:br w:type="page"/>
+      </w:r>
+    </w:p>
+    <w:p>
+      <w:pPr>
+        <w:pStyle w:val="1"/>
+        <w:rPr>
+          <w:color w:val="auto"/>
+        </w:rPr>
+      </w:pPr>
+      <w:bookmarkStart w:name="_Toc429826692" w:id="234360358"/>
+      <w:r>
+        <w:rPr>
+          <w:color w:val="auto"/>
+        </w:rPr>
+        <w:t>Вывод</w:t>
+      </w:r>
+      <w:bookmarkEnd w:id="234360358"/>
+    </w:p>
+    <w:p>
+      <w:pPr>
+        <w:pStyle w:val="a"/>
+      </w:pPr>
+      <w:r>
+        <w:rPr/>
+        <w:t xml:space="preserve">Во время выполнения лабораторной работы я узнал методы оптимизации создания базы данных. Я узнал планы, по которым создается схема </w:t>
+      </w:r>
+      <w:r>
+        <w:rPr/>
+        <w:t>бд</w:t>
+      </w:r>
+      <w:r>
+        <w:rPr/>
+        <w:t>, н</w:t>
+      </w:r>
+      <w:r>
+        <w:rPr/>
+        <w:t>аучился их сравнивать и находить оптимальный</w:t>
+      </w:r>
+      <w:r>
+        <w:rPr/>
+        <w:t xml:space="preserve">. </w:t>
+      </w:r>
     </w:p>
     <w:sectPr>
-      <w:pgSz w:w="11906" w:h="16838"/>
+      <w:pgSz w:w="11906" w:h="16838" w:orient="portrait"/>
       <w:pgMar w:top="1134" w:right="850" w:bottom="1134" w:left="1701" w:header="708" w:footer="708" w:gutter="0"/>
       <w:cols w:space="708"/>
       <w:docGrid w:linePitch="360"/>
@@ -2245,7 +3846,7 @@
         <w:ind w:left="720" w:hanging="360"/>
       </w:pPr>
       <w:rPr>
-        <w:rFonts w:ascii="Symbol" w:hAnsi="Symbol" w:hint="default"/>
+        <w:rFonts w:hint="default" w:ascii="Symbol" w:hAnsi="Symbol"/>
       </w:rPr>
     </w:lvl>
     <w:lvl w:ilvl="1" w:tplc="04190003" w:tentative="1">
@@ -2257,7 +3858,7 @@
         <w:ind w:left="1440" w:hanging="360"/>
       </w:pPr>
       <w:rPr>
-        <w:rFonts w:ascii="Courier New" w:hAnsi="Courier New" w:cs="Courier New" w:hint="default"/>
+        <w:rFonts w:hint="default" w:ascii="Courier New" w:hAnsi="Courier New" w:cs="Courier New"/>
       </w:rPr>
     </w:lvl>
     <w:lvl w:ilvl="2" w:tplc="04190005" w:tentative="1">
@@ -2269,7 +3870,7 @@
         <w:ind w:left="2160" w:hanging="360"/>
       </w:pPr>
       <w:rPr>
-        <w:rFonts w:ascii="Wingdings" w:hAnsi="Wingdings" w:hint="default"/>
+        <w:rFonts w:hint="default" w:ascii="Wingdings" w:hAnsi="Wingdings"/>
       </w:rPr>
     </w:lvl>
     <w:lvl w:ilvl="3" w:tplc="04190001" w:tentative="1">
@@ -2281,7 +3882,7 @@
         <w:ind w:left="2880" w:hanging="360"/>
       </w:pPr>
       <w:rPr>
-        <w:rFonts w:ascii="Symbol" w:hAnsi="Symbol" w:hint="default"/>
+        <w:rFonts w:hint="default" w:ascii="Symbol" w:hAnsi="Symbol"/>
       </w:rPr>
     </w:lvl>
     <w:lvl w:ilvl="4" w:tplc="04190003" w:tentative="1">
@@ -2293,7 +3894,7 @@
         <w:ind w:left="3600" w:hanging="360"/>
       </w:pPr>
       <w:rPr>
-        <w:rFonts w:ascii="Courier New" w:hAnsi="Courier New" w:cs="Courier New" w:hint="default"/>
+        <w:rFonts w:hint="default" w:ascii="Courier New" w:hAnsi="Courier New" w:cs="Courier New"/>
       </w:rPr>
     </w:lvl>
     <w:lvl w:ilvl="5" w:tplc="04190005" w:tentative="1">
@@ -2305,7 +3906,7 @@
         <w:ind w:left="4320" w:hanging="360"/>
       </w:pPr>
       <w:rPr>
-        <w:rFonts w:ascii="Wingdings" w:hAnsi="Wingdings" w:hint="default"/>
+        <w:rFonts w:hint="default" w:ascii="Wingdings" w:hAnsi="Wingdings"/>
       </w:rPr>
     </w:lvl>
     <w:lvl w:ilvl="6" w:tplc="04190001" w:tentative="1">
@@ -2317,7 +3918,7 @@
         <w:ind w:left="5040" w:hanging="360"/>
       </w:pPr>
       <w:rPr>
-        <w:rFonts w:ascii="Symbol" w:hAnsi="Symbol" w:hint="default"/>
+        <w:rFonts w:hint="default" w:ascii="Symbol" w:hAnsi="Symbol"/>
       </w:rPr>
     </w:lvl>
     <w:lvl w:ilvl="7" w:tplc="04190003" w:tentative="1">
@@ -2329,7 +3930,7 @@
         <w:ind w:left="5760" w:hanging="360"/>
       </w:pPr>
       <w:rPr>
-        <w:rFonts w:ascii="Courier New" w:hAnsi="Courier New" w:cs="Courier New" w:hint="default"/>
+        <w:rFonts w:hint="default" w:ascii="Courier New" w:hAnsi="Courier New" w:cs="Courier New"/>
       </w:rPr>
     </w:lvl>
     <w:lvl w:ilvl="8" w:tplc="04190005" w:tentative="1">
@@ -2341,7 +3942,7 @@
         <w:ind w:left="6480" w:hanging="360"/>
       </w:pPr>
       <w:rPr>
-        <w:rFonts w:ascii="Wingdings" w:hAnsi="Wingdings" w:hint="default"/>
+        <w:rFonts w:hint="default" w:ascii="Wingdings" w:hAnsi="Wingdings"/>
       </w:rPr>
     </w:lvl>
   </w:abstractNum>
@@ -2358,7 +3959,7 @@
         <w:ind w:left="720" w:hanging="360"/>
       </w:pPr>
       <w:rPr>
-        <w:rFonts w:ascii="Symbol" w:hAnsi="Symbol" w:hint="default"/>
+        <w:rFonts w:hint="default" w:ascii="Symbol" w:hAnsi="Symbol"/>
       </w:rPr>
     </w:lvl>
     <w:lvl w:ilvl="1" w:tplc="04190003" w:tentative="1">
@@ -2370,7 +3971,7 @@
         <w:ind w:left="1440" w:hanging="360"/>
       </w:pPr>
       <w:rPr>
-        <w:rFonts w:ascii="Courier New" w:hAnsi="Courier New" w:cs="Courier New" w:hint="default"/>
+        <w:rFonts w:hint="default" w:ascii="Courier New" w:hAnsi="Courier New" w:cs="Courier New"/>
       </w:rPr>
     </w:lvl>
     <w:lvl w:ilvl="2" w:tplc="04190005" w:tentative="1">
@@ -2382,7 +3983,7 @@
         <w:ind w:left="2160" w:hanging="360"/>
       </w:pPr>
       <w:rPr>
-        <w:rFonts w:ascii="Wingdings" w:hAnsi="Wingdings" w:hint="default"/>
+        <w:rFonts w:hint="default" w:ascii="Wingdings" w:hAnsi="Wingdings"/>
       </w:rPr>
     </w:lvl>
     <w:lvl w:ilvl="3" w:tplc="04190001" w:tentative="1">
@@ -2394,7 +3995,7 @@
         <w:ind w:left="2880" w:hanging="360"/>
       </w:pPr>
       <w:rPr>
-        <w:rFonts w:ascii="Symbol" w:hAnsi="Symbol" w:hint="default"/>
+        <w:rFonts w:hint="default" w:ascii="Symbol" w:hAnsi="Symbol"/>
       </w:rPr>
     </w:lvl>
     <w:lvl w:ilvl="4" w:tplc="04190003" w:tentative="1">
@@ -2406,7 +4007,7 @@
         <w:ind w:left="3600" w:hanging="360"/>
       </w:pPr>
       <w:rPr>
-        <w:rFonts w:ascii="Courier New" w:hAnsi="Courier New" w:cs="Courier New" w:hint="default"/>
+        <w:rFonts w:hint="default" w:ascii="Courier New" w:hAnsi="Courier New" w:cs="Courier New"/>
       </w:rPr>
     </w:lvl>
     <w:lvl w:ilvl="5" w:tplc="04190005" w:tentative="1">
@@ -2418,7 +4019,7 @@
         <w:ind w:left="4320" w:hanging="360"/>
       </w:pPr>
       <w:rPr>
-        <w:rFonts w:ascii="Wingdings" w:hAnsi="Wingdings" w:hint="default"/>
+        <w:rFonts w:hint="default" w:ascii="Wingdings" w:hAnsi="Wingdings"/>
       </w:rPr>
     </w:lvl>
     <w:lvl w:ilvl="6" w:tplc="04190001" w:tentative="1">
@@ -2430,7 +4031,7 @@
         <w:ind w:left="5040" w:hanging="360"/>
       </w:pPr>
       <w:rPr>
-        <w:rFonts w:ascii="Symbol" w:hAnsi="Symbol" w:hint="default"/>
+        <w:rFonts w:hint="default" w:ascii="Symbol" w:hAnsi="Symbol"/>
       </w:rPr>
     </w:lvl>
     <w:lvl w:ilvl="7" w:tplc="04190003" w:tentative="1">
@@ -2442,7 +4043,7 @@
         <w:ind w:left="5760" w:hanging="360"/>
       </w:pPr>
       <w:rPr>
-        <w:rFonts w:ascii="Courier New" w:hAnsi="Courier New" w:cs="Courier New" w:hint="default"/>
+        <w:rFonts w:hint="default" w:ascii="Courier New" w:hAnsi="Courier New" w:cs="Courier New"/>
       </w:rPr>
     </w:lvl>
     <w:lvl w:ilvl="8" w:tplc="04190005" w:tentative="1">
@@ -2454,7 +4055,7 @@
         <w:ind w:left="6480" w:hanging="360"/>
       </w:pPr>
       <w:rPr>
-        <w:rFonts w:ascii="Wingdings" w:hAnsi="Wingdings" w:hint="default"/>
+        <w:rFonts w:hint="default" w:ascii="Wingdings" w:hAnsi="Wingdings"/>
       </w:rPr>
     </w:lvl>
   </w:abstractNum>
@@ -2471,7 +4072,7 @@
         <w:ind w:left="720" w:hanging="360"/>
       </w:pPr>
       <w:rPr>
-        <w:rFonts w:ascii="Symbol" w:hAnsi="Symbol" w:hint="default"/>
+        <w:rFonts w:hint="default" w:ascii="Symbol" w:hAnsi="Symbol"/>
       </w:rPr>
     </w:lvl>
     <w:lvl w:ilvl="1" w:tplc="04190003" w:tentative="1">
@@ -2483,7 +4084,7 @@
         <w:ind w:left="1440" w:hanging="360"/>
       </w:pPr>
       <w:rPr>
-        <w:rFonts w:ascii="Courier New" w:hAnsi="Courier New" w:cs="Courier New" w:hint="default"/>
+        <w:rFonts w:hint="default" w:ascii="Courier New" w:hAnsi="Courier New" w:cs="Courier New"/>
       </w:rPr>
     </w:lvl>
     <w:lvl w:ilvl="2" w:tplc="04190005" w:tentative="1">
@@ -2495,7 +4096,7 @@
         <w:ind w:left="2160" w:hanging="360"/>
       </w:pPr>
       <w:rPr>
-        <w:rFonts w:ascii="Wingdings" w:hAnsi="Wingdings" w:hint="default"/>
+        <w:rFonts w:hint="default" w:ascii="Wingdings" w:hAnsi="Wingdings"/>
       </w:rPr>
     </w:lvl>
     <w:lvl w:ilvl="3" w:tplc="04190001" w:tentative="1">
@@ -2507,7 +4108,7 @@
         <w:ind w:left="2880" w:hanging="360"/>
       </w:pPr>
       <w:rPr>
-        <w:rFonts w:ascii="Symbol" w:hAnsi="Symbol" w:hint="default"/>
+        <w:rFonts w:hint="default" w:ascii="Symbol" w:hAnsi="Symbol"/>
       </w:rPr>
     </w:lvl>
     <w:lvl w:ilvl="4" w:tplc="04190003" w:tentative="1">
@@ -2519,7 +4120,7 @@
         <w:ind w:left="3600" w:hanging="360"/>
       </w:pPr>
       <w:rPr>
-        <w:rFonts w:ascii="Courier New" w:hAnsi="Courier New" w:cs="Courier New" w:hint="default"/>
+        <w:rFonts w:hint="default" w:ascii="Courier New" w:hAnsi="Courier New" w:cs="Courier New"/>
       </w:rPr>
     </w:lvl>
     <w:lvl w:ilvl="5" w:tplc="04190005" w:tentative="1">
@@ -2531,7 +4132,7 @@
         <w:ind w:left="4320" w:hanging="360"/>
       </w:pPr>
       <w:rPr>
-        <w:rFonts w:ascii="Wingdings" w:hAnsi="Wingdings" w:hint="default"/>
+        <w:rFonts w:hint="default" w:ascii="Wingdings" w:hAnsi="Wingdings"/>
       </w:rPr>
     </w:lvl>
     <w:lvl w:ilvl="6" w:tplc="04190001" w:tentative="1">
@@ -2543,7 +4144,7 @@
         <w:ind w:left="5040" w:hanging="360"/>
       </w:pPr>
       <w:rPr>
-        <w:rFonts w:ascii="Symbol" w:hAnsi="Symbol" w:hint="default"/>
+        <w:rFonts w:hint="default" w:ascii="Symbol" w:hAnsi="Symbol"/>
       </w:rPr>
     </w:lvl>
     <w:lvl w:ilvl="7" w:tplc="04190003" w:tentative="1">
@@ -2555,7 +4156,7 @@
         <w:ind w:left="5760" w:hanging="360"/>
       </w:pPr>
       <w:rPr>
-        <w:rFonts w:ascii="Courier New" w:hAnsi="Courier New" w:cs="Courier New" w:hint="default"/>
+        <w:rFonts w:hint="default" w:ascii="Courier New" w:hAnsi="Courier New" w:cs="Courier New"/>
       </w:rPr>
     </w:lvl>
     <w:lvl w:ilvl="8" w:tplc="04190005" w:tentative="1">
@@ -2567,7 +4168,7 @@
         <w:ind w:left="6480" w:hanging="360"/>
       </w:pPr>
       <w:rPr>
-        <w:rFonts w:ascii="Wingdings" w:hAnsi="Wingdings" w:hint="default"/>
+        <w:rFonts w:hint="default" w:ascii="Wingdings" w:hAnsi="Wingdings"/>
       </w:rPr>
     </w:lvl>
   </w:abstractNum>
@@ -2584,7 +4185,7 @@
         <w:ind w:left="1425" w:hanging="360"/>
       </w:pPr>
       <w:rPr>
-        <w:rFonts w:ascii="Symbol" w:hAnsi="Symbol" w:hint="default"/>
+        <w:rFonts w:hint="default" w:ascii="Symbol" w:hAnsi="Symbol"/>
       </w:rPr>
     </w:lvl>
     <w:lvl w:ilvl="1" w:tplc="04190003" w:tentative="1">
@@ -2596,7 +4197,7 @@
         <w:ind w:left="2145" w:hanging="360"/>
       </w:pPr>
       <w:rPr>
-        <w:rFonts w:ascii="Courier New" w:hAnsi="Courier New" w:cs="Courier New" w:hint="default"/>
+        <w:rFonts w:hint="default" w:ascii="Courier New" w:hAnsi="Courier New" w:cs="Courier New"/>
       </w:rPr>
     </w:lvl>
     <w:lvl w:ilvl="2" w:tplc="04190005" w:tentative="1">
@@ -2608,7 +4209,7 @@
         <w:ind w:left="2865" w:hanging="360"/>
       </w:pPr>
       <w:rPr>
-        <w:rFonts w:ascii="Wingdings" w:hAnsi="Wingdings" w:hint="default"/>
+        <w:rFonts w:hint="default" w:ascii="Wingdings" w:hAnsi="Wingdings"/>
       </w:rPr>
     </w:lvl>
     <w:lvl w:ilvl="3" w:tplc="04190001" w:tentative="1">
@@ -2620,7 +4221,7 @@
         <w:ind w:left="3585" w:hanging="360"/>
       </w:pPr>
       <w:rPr>
-        <w:rFonts w:ascii="Symbol" w:hAnsi="Symbol" w:hint="default"/>
+        <w:rFonts w:hint="default" w:ascii="Symbol" w:hAnsi="Symbol"/>
       </w:rPr>
     </w:lvl>
     <w:lvl w:ilvl="4" w:tplc="04190003" w:tentative="1">
@@ -2632,7 +4233,7 @@
         <w:ind w:left="4305" w:hanging="360"/>
       </w:pPr>
       <w:rPr>
-        <w:rFonts w:ascii="Courier New" w:hAnsi="Courier New" w:cs="Courier New" w:hint="default"/>
+        <w:rFonts w:hint="default" w:ascii="Courier New" w:hAnsi="Courier New" w:cs="Courier New"/>
       </w:rPr>
     </w:lvl>
     <w:lvl w:ilvl="5" w:tplc="04190005" w:tentative="1">
@@ -2644,7 +4245,7 @@
         <w:ind w:left="5025" w:hanging="360"/>
       </w:pPr>
       <w:rPr>
-        <w:rFonts w:ascii="Wingdings" w:hAnsi="Wingdings" w:hint="default"/>
+        <w:rFonts w:hint="default" w:ascii="Wingdings" w:hAnsi="Wingdings"/>
       </w:rPr>
     </w:lvl>
     <w:lvl w:ilvl="6" w:tplc="04190001" w:tentative="1">
@@ -2656,7 +4257,7 @@
         <w:ind w:left="5745" w:hanging="360"/>
       </w:pPr>
       <w:rPr>
-        <w:rFonts w:ascii="Symbol" w:hAnsi="Symbol" w:hint="default"/>
+        <w:rFonts w:hint="default" w:ascii="Symbol" w:hAnsi="Symbol"/>
       </w:rPr>
     </w:lvl>
     <w:lvl w:ilvl="7" w:tplc="04190003" w:tentative="1">
@@ -2668,7 +4269,7 @@
         <w:ind w:left="6465" w:hanging="360"/>
       </w:pPr>
       <w:rPr>
-        <w:rFonts w:ascii="Courier New" w:hAnsi="Courier New" w:cs="Courier New" w:hint="default"/>
+        <w:rFonts w:hint="default" w:ascii="Courier New" w:hAnsi="Courier New" w:cs="Courier New"/>
       </w:rPr>
     </w:lvl>
     <w:lvl w:ilvl="8" w:tplc="04190005" w:tentative="1">
@@ -2680,7 +4281,7 @@
         <w:ind w:left="7185" w:hanging="360"/>
       </w:pPr>
       <w:rPr>
-        <w:rFonts w:ascii="Wingdings" w:hAnsi="Wingdings" w:hint="default"/>
+        <w:rFonts w:hint="default" w:ascii="Wingdings" w:hAnsi="Wingdings"/>
       </w:rPr>
     </w:lvl>
   </w:abstractNum>
@@ -2704,7 +4305,7 @@
   <w:docDefaults>
     <w:rPrDefault>
       <w:rPr>
-        <w:rFonts w:ascii="Times New Roman" w:eastAsiaTheme="minorHAnsi" w:hAnsi="Times New Roman" w:cs="Times New Roman"/>
+        <w:rFonts w:ascii="Times New Roman" w:hAnsi="Times New Roman" w:cs="Times New Roman" w:eastAsiaTheme="minorHAnsi"/>
         <w:kern w:val="2"/>
         <w:sz w:val="24"/>
         <w:szCs w:val="24"/>
@@ -2721,14 +4322,14 @@
   <w:latentStyles w:defLockedState="0" w:defUIPriority="99" w:defSemiHidden="0" w:defUnhideWhenUsed="0" w:defQFormat="0" w:count="376">
     <w:lsdException w:name="Normal" w:uiPriority="0" w:qFormat="1"/>
     <w:lsdException w:name="heading 1" w:uiPriority="9" w:qFormat="1"/>
-    <w:lsdException w:name="heading 2" w:semiHidden="1" w:uiPriority="9" w:unhideWhenUsed="1" w:qFormat="1"/>
-    <w:lsdException w:name="heading 3" w:semiHidden="1" w:uiPriority="9" w:unhideWhenUsed="1" w:qFormat="1"/>
-    <w:lsdException w:name="heading 4" w:semiHidden="1" w:uiPriority="9" w:unhideWhenUsed="1" w:qFormat="1"/>
-    <w:lsdException w:name="heading 5" w:semiHidden="1" w:uiPriority="9" w:unhideWhenUsed="1" w:qFormat="1"/>
-    <w:lsdException w:name="heading 6" w:semiHidden="1" w:uiPriority="9" w:unhideWhenUsed="1" w:qFormat="1"/>
-    <w:lsdException w:name="heading 7" w:semiHidden="1" w:uiPriority="9" w:unhideWhenUsed="1" w:qFormat="1"/>
-    <w:lsdException w:name="heading 8" w:semiHidden="1" w:uiPriority="9" w:unhideWhenUsed="1" w:qFormat="1"/>
-    <w:lsdException w:name="heading 9" w:semiHidden="1" w:uiPriority="9" w:unhideWhenUsed="1" w:qFormat="1"/>
+    <w:lsdException w:name="heading 2" w:uiPriority="9" w:semiHidden="1" w:unhideWhenUsed="1" w:qFormat="1"/>
+    <w:lsdException w:name="heading 3" w:uiPriority="9" w:semiHidden="1" w:unhideWhenUsed="1" w:qFormat="1"/>
+    <w:lsdException w:name="heading 4" w:uiPriority="9" w:semiHidden="1" w:unhideWhenUsed="1" w:qFormat="1"/>
+    <w:lsdException w:name="heading 5" w:uiPriority="9" w:semiHidden="1" w:unhideWhenUsed="1" w:qFormat="1"/>
+    <w:lsdException w:name="heading 6" w:uiPriority="9" w:semiHidden="1" w:unhideWhenUsed="1" w:qFormat="1"/>
+    <w:lsdException w:name="heading 7" w:uiPriority="9" w:semiHidden="1" w:unhideWhenUsed="1" w:qFormat="1"/>
+    <w:lsdException w:name="heading 8" w:uiPriority="9" w:semiHidden="1" w:unhideWhenUsed="1" w:qFormat="1"/>
+    <w:lsdException w:name="heading 9" w:uiPriority="9" w:semiHidden="1" w:unhideWhenUsed="1" w:qFormat="1"/>
     <w:lsdException w:name="index 1" w:semiHidden="1" w:unhideWhenUsed="1"/>
     <w:lsdException w:name="index 2" w:semiHidden="1" w:unhideWhenUsed="1"/>
     <w:lsdException w:name="index 3" w:semiHidden="1" w:unhideWhenUsed="1"/>
@@ -2738,22 +4339,22 @@
     <w:lsdException w:name="index 7" w:semiHidden="1" w:unhideWhenUsed="1"/>
     <w:lsdException w:name="index 8" w:semiHidden="1" w:unhideWhenUsed="1"/>
     <w:lsdException w:name="index 9" w:semiHidden="1" w:unhideWhenUsed="1"/>
-    <w:lsdException w:name="toc 1" w:semiHidden="1" w:uiPriority="39" w:unhideWhenUsed="1"/>
-    <w:lsdException w:name="toc 2" w:semiHidden="1" w:uiPriority="39" w:unhideWhenUsed="1"/>
-    <w:lsdException w:name="toc 3" w:semiHidden="1" w:uiPriority="39" w:unhideWhenUsed="1"/>
-    <w:lsdException w:name="toc 4" w:semiHidden="1" w:uiPriority="39" w:unhideWhenUsed="1"/>
-    <w:lsdException w:name="toc 5" w:semiHidden="1" w:uiPriority="39" w:unhideWhenUsed="1"/>
-    <w:lsdException w:name="toc 6" w:semiHidden="1" w:uiPriority="39" w:unhideWhenUsed="1"/>
-    <w:lsdException w:name="toc 7" w:semiHidden="1" w:uiPriority="39" w:unhideWhenUsed="1"/>
-    <w:lsdException w:name="toc 8" w:semiHidden="1" w:uiPriority="39" w:unhideWhenUsed="1"/>
-    <w:lsdException w:name="toc 9" w:semiHidden="1" w:uiPriority="39" w:unhideWhenUsed="1"/>
+    <w:lsdException w:name="toc 1" w:uiPriority="39" w:semiHidden="1" w:unhideWhenUsed="1"/>
+    <w:lsdException w:name="toc 2" w:uiPriority="39" w:semiHidden="1" w:unhideWhenUsed="1"/>
+    <w:lsdException w:name="toc 3" w:uiPriority="39" w:semiHidden="1" w:unhideWhenUsed="1"/>
+    <w:lsdException w:name="toc 4" w:uiPriority="39" w:semiHidden="1" w:unhideWhenUsed="1"/>
+    <w:lsdException w:name="toc 5" w:uiPriority="39" w:semiHidden="1" w:unhideWhenUsed="1"/>
+    <w:lsdException w:name="toc 6" w:uiPriority="39" w:semiHidden="1" w:unhideWhenUsed="1"/>
+    <w:lsdException w:name="toc 7" w:uiPriority="39" w:semiHidden="1" w:unhideWhenUsed="1"/>
+    <w:lsdException w:name="toc 8" w:uiPriority="39" w:semiHidden="1" w:unhideWhenUsed="1"/>
+    <w:lsdException w:name="toc 9" w:uiPriority="39" w:semiHidden="1" w:unhideWhenUsed="1"/>
     <w:lsdException w:name="Normal Indent" w:semiHidden="1" w:unhideWhenUsed="1"/>
     <w:lsdException w:name="footnote text" w:semiHidden="1" w:unhideWhenUsed="1"/>
     <w:lsdException w:name="annotation text" w:semiHidden="1" w:unhideWhenUsed="1"/>
     <w:lsdException w:name="header" w:semiHidden="1" w:unhideWhenUsed="1"/>
     <w:lsdException w:name="footer" w:semiHidden="1" w:unhideWhenUsed="1"/>
     <w:lsdException w:name="index heading" w:semiHidden="1" w:unhideWhenUsed="1"/>
-    <w:lsdException w:name="caption" w:semiHidden="1" w:uiPriority="35" w:unhideWhenUsed="1" w:qFormat="1"/>
+    <w:lsdException w:name="caption" w:uiPriority="35" w:semiHidden="1" w:unhideWhenUsed="1" w:qFormat="1"/>
     <w:lsdException w:name="table of figures" w:semiHidden="1" w:unhideWhenUsed="1"/>
     <w:lsdException w:name="envelope address" w:semiHidden="1" w:unhideWhenUsed="1"/>
     <w:lsdException w:name="envelope return" w:semiHidden="1" w:unhideWhenUsed="1"/>
@@ -2784,7 +4385,7 @@
     <w:lsdException w:name="Title" w:uiPriority="10" w:qFormat="1"/>
     <w:lsdException w:name="Closing" w:semiHidden="1" w:unhideWhenUsed="1"/>
     <w:lsdException w:name="Signature" w:semiHidden="1" w:unhideWhenUsed="1"/>
-    <w:lsdException w:name="Default Paragraph Font" w:semiHidden="1" w:uiPriority="1" w:unhideWhenUsed="1"/>
+    <w:lsdException w:name="Default Paragraph Font" w:uiPriority="1" w:semiHidden="1" w:unhideWhenUsed="1"/>
     <w:lsdException w:name="Body Text" w:semiHidden="1" w:unhideWhenUsed="1"/>
     <w:lsdException w:name="Body Text Indent" w:semiHidden="1" w:unhideWhenUsed="1"/>
     <w:lsdException w:name="List Continue" w:semiHidden="1" w:unhideWhenUsed="1"/>
@@ -2984,8 +4585,8 @@
     <w:lsdException w:name="Subtle Reference" w:uiPriority="31" w:qFormat="1"/>
     <w:lsdException w:name="Intense Reference" w:uiPriority="32" w:qFormat="1"/>
     <w:lsdException w:name="Book Title" w:uiPriority="33" w:qFormat="1"/>
-    <w:lsdException w:name="Bibliography" w:semiHidden="1" w:uiPriority="37" w:unhideWhenUsed="1"/>
-    <w:lsdException w:name="TOC Heading" w:semiHidden="1" w:uiPriority="39" w:unhideWhenUsed="1" w:qFormat="1"/>
+    <w:lsdException w:name="Bibliography" w:uiPriority="37" w:semiHidden="1" w:unhideWhenUsed="1"/>
+    <w:lsdException w:name="TOC Heading" w:uiPriority="39" w:semiHidden="1" w:unhideWhenUsed="1" w:qFormat="1"/>
     <w:lsdException w:name="Plain Table 1" w:uiPriority="41"/>
     <w:lsdException w:name="Plain Table 2" w:uiPriority="42"/>
     <w:lsdException w:name="Plain Table 3" w:uiPriority="43"/>
@@ -3096,7 +4697,7 @@
     <w:lsdException w:name="Unresolved Mention" w:semiHidden="1" w:unhideWhenUsed="1"/>
     <w:lsdException w:name="Smart Link" w:semiHidden="1" w:unhideWhenUsed="1"/>
   </w:latentStyles>
-  <w:style w:type="paragraph" w:default="1" w:styleId="a">
+  <w:style w:type="paragraph" w:styleId="a" w:default="1">
     <w:name w:val="Normal"/>
     <w:qFormat/>
     <w:rsid w:val="00A676B3"/>
@@ -3116,7 +4717,7 @@
       <w:outlineLvl w:val="0"/>
     </w:pPr>
     <w:rPr>
-      <w:rFonts w:asciiTheme="majorHAnsi" w:eastAsiaTheme="majorEastAsia" w:hAnsiTheme="majorHAnsi" w:cstheme="majorBidi"/>
+      <w:rFonts w:asciiTheme="majorHAnsi" w:hAnsiTheme="majorHAnsi" w:eastAsiaTheme="majorEastAsia" w:cstheme="majorBidi"/>
       <w:color w:val="0F4761" w:themeColor="accent1" w:themeShade="BF"/>
       <w:sz w:val="40"/>
       <w:szCs w:val="40"/>
@@ -3138,7 +4739,7 @@
       <w:outlineLvl w:val="1"/>
     </w:pPr>
     <w:rPr>
-      <w:rFonts w:asciiTheme="majorHAnsi" w:eastAsiaTheme="majorEastAsia" w:hAnsiTheme="majorHAnsi" w:cstheme="majorBidi"/>
+      <w:rFonts w:asciiTheme="majorHAnsi" w:hAnsiTheme="majorHAnsi" w:eastAsiaTheme="majorEastAsia" w:cstheme="majorBidi"/>
       <w:color w:val="0F4761" w:themeColor="accent1" w:themeShade="BF"/>
       <w:sz w:val="32"/>
       <w:szCs w:val="32"/>
@@ -3160,7 +4761,7 @@
       <w:outlineLvl w:val="2"/>
     </w:pPr>
     <w:rPr>
-      <w:rFonts w:asciiTheme="minorHAnsi" w:eastAsiaTheme="majorEastAsia" w:hAnsiTheme="minorHAnsi" w:cstheme="majorBidi"/>
+      <w:rFonts w:asciiTheme="minorHAnsi" w:hAnsiTheme="minorHAnsi" w:eastAsiaTheme="majorEastAsia" w:cstheme="majorBidi"/>
       <w:color w:val="0F4761" w:themeColor="accent1" w:themeShade="BF"/>
       <w:sz w:val="28"/>
       <w:szCs w:val="28"/>
@@ -3182,7 +4783,7 @@
       <w:outlineLvl w:val="3"/>
     </w:pPr>
     <w:rPr>
-      <w:rFonts w:asciiTheme="minorHAnsi" w:eastAsiaTheme="majorEastAsia" w:hAnsiTheme="minorHAnsi" w:cstheme="majorBidi"/>
+      <w:rFonts w:asciiTheme="minorHAnsi" w:hAnsiTheme="minorHAnsi" w:eastAsiaTheme="majorEastAsia" w:cstheme="majorBidi"/>
       <w:i/>
       <w:iCs/>
       <w:color w:val="0F4761" w:themeColor="accent1" w:themeShade="BF"/>
@@ -3205,7 +4806,7 @@
       <w:outlineLvl w:val="4"/>
     </w:pPr>
     <w:rPr>
-      <w:rFonts w:asciiTheme="minorHAnsi" w:eastAsiaTheme="majorEastAsia" w:hAnsiTheme="minorHAnsi" w:cstheme="majorBidi"/>
+      <w:rFonts w:asciiTheme="minorHAnsi" w:hAnsiTheme="minorHAnsi" w:eastAsiaTheme="majorEastAsia" w:cstheme="majorBidi"/>
       <w:color w:val="0F4761" w:themeColor="accent1" w:themeShade="BF"/>
     </w:rPr>
   </w:style>
@@ -3226,7 +4827,7 @@
       <w:outlineLvl w:val="5"/>
     </w:pPr>
     <w:rPr>
-      <w:rFonts w:asciiTheme="minorHAnsi" w:eastAsiaTheme="majorEastAsia" w:hAnsiTheme="minorHAnsi" w:cstheme="majorBidi"/>
+      <w:rFonts w:asciiTheme="minorHAnsi" w:hAnsiTheme="minorHAnsi" w:eastAsiaTheme="majorEastAsia" w:cstheme="majorBidi"/>
       <w:i/>
       <w:iCs/>
       <w:color w:val="595959" w:themeColor="text1" w:themeTint="A6"/>
@@ -3249,7 +4850,7 @@
       <w:outlineLvl w:val="6"/>
     </w:pPr>
     <w:rPr>
-      <w:rFonts w:asciiTheme="minorHAnsi" w:eastAsiaTheme="majorEastAsia" w:hAnsiTheme="minorHAnsi" w:cstheme="majorBidi"/>
+      <w:rFonts w:asciiTheme="minorHAnsi" w:hAnsiTheme="minorHAnsi" w:eastAsiaTheme="majorEastAsia" w:cstheme="majorBidi"/>
       <w:color w:val="595959" w:themeColor="text1" w:themeTint="A6"/>
     </w:rPr>
   </w:style>
@@ -3270,7 +4871,7 @@
       <w:outlineLvl w:val="7"/>
     </w:pPr>
     <w:rPr>
-      <w:rFonts w:asciiTheme="minorHAnsi" w:eastAsiaTheme="majorEastAsia" w:hAnsiTheme="minorHAnsi" w:cstheme="majorBidi"/>
+      <w:rFonts w:asciiTheme="minorHAnsi" w:hAnsiTheme="minorHAnsi" w:eastAsiaTheme="majorEastAsia" w:cstheme="majorBidi"/>
       <w:i/>
       <w:iCs/>
       <w:color w:val="272727" w:themeColor="text1" w:themeTint="D8"/>
@@ -3293,17 +4894,17 @@
       <w:outlineLvl w:val="8"/>
     </w:pPr>
     <w:rPr>
-      <w:rFonts w:asciiTheme="minorHAnsi" w:eastAsiaTheme="majorEastAsia" w:hAnsiTheme="minorHAnsi" w:cstheme="majorBidi"/>
+      <w:rFonts w:asciiTheme="minorHAnsi" w:hAnsiTheme="minorHAnsi" w:eastAsiaTheme="majorEastAsia" w:cstheme="majorBidi"/>
       <w:color w:val="272727" w:themeColor="text1" w:themeTint="D8"/>
     </w:rPr>
   </w:style>
-  <w:style w:type="character" w:default="1" w:styleId="a0">
+  <w:style w:type="character" w:styleId="a0" w:default="1">
     <w:name w:val="Default Paragraph Font"/>
     <w:uiPriority w:val="1"/>
     <w:semiHidden/>
     <w:unhideWhenUsed/>
   </w:style>
-  <w:style w:type="table" w:default="1" w:styleId="a1">
+  <w:style w:type="table" w:styleId="a1" w:default="1">
     <w:name w:val="Normal Table"/>
     <w:uiPriority w:val="99"/>
     <w:semiHidden/>
@@ -3318,65 +4919,65 @@
       </w:tblCellMar>
     </w:tblPr>
   </w:style>
-  <w:style w:type="numbering" w:default="1" w:styleId="a2">
+  <w:style w:type="numbering" w:styleId="a2" w:default="1">
     <w:name w:val="No List"/>
     <w:uiPriority w:val="99"/>
     <w:semiHidden/>
     <w:unhideWhenUsed/>
   </w:style>
-  <w:style w:type="character" w:customStyle="1" w:styleId="10">
+  <w:style w:type="character" w:styleId="10" w:customStyle="1">
     <w:name w:val="Заголовок 1 Знак"/>
     <w:basedOn w:val="a0"/>
     <w:link w:val="1"/>
     <w:uiPriority w:val="9"/>
     <w:rsid w:val="008609DB"/>
     <w:rPr>
-      <w:rFonts w:asciiTheme="majorHAnsi" w:eastAsiaTheme="majorEastAsia" w:hAnsiTheme="majorHAnsi" w:cstheme="majorBidi"/>
+      <w:rFonts w:asciiTheme="majorHAnsi" w:hAnsiTheme="majorHAnsi" w:eastAsiaTheme="majorEastAsia" w:cstheme="majorBidi"/>
       <w:color w:val="0F4761" w:themeColor="accent1" w:themeShade="BF"/>
       <w:sz w:val="40"/>
       <w:szCs w:val="40"/>
     </w:rPr>
   </w:style>
-  <w:style w:type="character" w:customStyle="1" w:styleId="20">
+  <w:style w:type="character" w:styleId="20" w:customStyle="1">
     <w:name w:val="Заголовок 2 Знак"/>
     <w:basedOn w:val="a0"/>
     <w:link w:val="2"/>
     <w:uiPriority w:val="9"/>
     <w:rsid w:val="008609DB"/>
     <w:rPr>
-      <w:rFonts w:asciiTheme="majorHAnsi" w:eastAsiaTheme="majorEastAsia" w:hAnsiTheme="majorHAnsi" w:cstheme="majorBidi"/>
+      <w:rFonts w:asciiTheme="majorHAnsi" w:hAnsiTheme="majorHAnsi" w:eastAsiaTheme="majorEastAsia" w:cstheme="majorBidi"/>
       <w:color w:val="0F4761" w:themeColor="accent1" w:themeShade="BF"/>
       <w:sz w:val="32"/>
       <w:szCs w:val="32"/>
     </w:rPr>
   </w:style>
-  <w:style w:type="character" w:customStyle="1" w:styleId="30">
+  <w:style w:type="character" w:styleId="30" w:customStyle="1">
     <w:name w:val="Заголовок 3 Знак"/>
     <w:basedOn w:val="a0"/>
     <w:link w:val="3"/>
     <w:uiPriority w:val="9"/>
     <w:rsid w:val="008609DB"/>
     <w:rPr>
-      <w:rFonts w:asciiTheme="minorHAnsi" w:eastAsiaTheme="majorEastAsia" w:hAnsiTheme="minorHAnsi" w:cstheme="majorBidi"/>
+      <w:rFonts w:asciiTheme="minorHAnsi" w:hAnsiTheme="minorHAnsi" w:eastAsiaTheme="majorEastAsia" w:cstheme="majorBidi"/>
       <w:color w:val="0F4761" w:themeColor="accent1" w:themeShade="BF"/>
       <w:sz w:val="28"/>
       <w:szCs w:val="28"/>
     </w:rPr>
   </w:style>
-  <w:style w:type="character" w:customStyle="1" w:styleId="40">
+  <w:style w:type="character" w:styleId="40" w:customStyle="1">
     <w:name w:val="Заголовок 4 Знак"/>
     <w:basedOn w:val="a0"/>
     <w:link w:val="4"/>
     <w:uiPriority w:val="9"/>
     <w:rsid w:val="008609DB"/>
     <w:rPr>
-      <w:rFonts w:asciiTheme="minorHAnsi" w:eastAsiaTheme="majorEastAsia" w:hAnsiTheme="minorHAnsi" w:cstheme="majorBidi"/>
+      <w:rFonts w:asciiTheme="minorHAnsi" w:hAnsiTheme="minorHAnsi" w:eastAsiaTheme="majorEastAsia" w:cstheme="majorBidi"/>
       <w:i/>
       <w:iCs/>
       <w:color w:val="0F4761" w:themeColor="accent1" w:themeShade="BF"/>
     </w:rPr>
   </w:style>
-  <w:style w:type="character" w:customStyle="1" w:styleId="50">
+  <w:style w:type="character" w:styleId="50" w:customStyle="1">
     <w:name w:val="Заголовок 5 Знак"/>
     <w:basedOn w:val="a0"/>
     <w:link w:val="5"/>
@@ -3384,11 +4985,11 @@
     <w:semiHidden/>
     <w:rsid w:val="008609DB"/>
     <w:rPr>
-      <w:rFonts w:asciiTheme="minorHAnsi" w:eastAsiaTheme="majorEastAsia" w:hAnsiTheme="minorHAnsi" w:cstheme="majorBidi"/>
+      <w:rFonts w:asciiTheme="minorHAnsi" w:hAnsiTheme="minorHAnsi" w:eastAsiaTheme="majorEastAsia" w:cstheme="majorBidi"/>
       <w:color w:val="0F4761" w:themeColor="accent1" w:themeShade="BF"/>
     </w:rPr>
   </w:style>
-  <w:style w:type="character" w:customStyle="1" w:styleId="60">
+  <w:style w:type="character" w:styleId="60" w:customStyle="1">
     <w:name w:val="Заголовок 6 Знак"/>
     <w:basedOn w:val="a0"/>
     <w:link w:val="6"/>
@@ -3396,13 +4997,13 @@
     <w:semiHidden/>
     <w:rsid w:val="008609DB"/>
     <w:rPr>
-      <w:rFonts w:asciiTheme="minorHAnsi" w:eastAsiaTheme="majorEastAsia" w:hAnsiTheme="minorHAnsi" w:cstheme="majorBidi"/>
+      <w:rFonts w:asciiTheme="minorHAnsi" w:hAnsiTheme="minorHAnsi" w:eastAsiaTheme="majorEastAsia" w:cstheme="majorBidi"/>
       <w:i/>
       <w:iCs/>
       <w:color w:val="595959" w:themeColor="text1" w:themeTint="A6"/>
     </w:rPr>
   </w:style>
-  <w:style w:type="character" w:customStyle="1" w:styleId="70">
+  <w:style w:type="character" w:styleId="70" w:customStyle="1">
     <w:name w:val="Заголовок 7 Знак"/>
     <w:basedOn w:val="a0"/>
     <w:link w:val="7"/>
@@ -3410,11 +5011,11 @@
     <w:semiHidden/>
     <w:rsid w:val="008609DB"/>
     <w:rPr>
-      <w:rFonts w:asciiTheme="minorHAnsi" w:eastAsiaTheme="majorEastAsia" w:hAnsiTheme="minorHAnsi" w:cstheme="majorBidi"/>
+      <w:rFonts w:asciiTheme="minorHAnsi" w:hAnsiTheme="minorHAnsi" w:eastAsiaTheme="majorEastAsia" w:cstheme="majorBidi"/>
       <w:color w:val="595959" w:themeColor="text1" w:themeTint="A6"/>
     </w:rPr>
   </w:style>
-  <w:style w:type="character" w:customStyle="1" w:styleId="80">
+  <w:style w:type="character" w:styleId="80" w:customStyle="1">
     <w:name w:val="Заголовок 8 Знак"/>
     <w:basedOn w:val="a0"/>
     <w:link w:val="8"/>
@@ -3422,13 +5023,13 @@
     <w:semiHidden/>
     <w:rsid w:val="008609DB"/>
     <w:rPr>
-      <w:rFonts w:asciiTheme="minorHAnsi" w:eastAsiaTheme="majorEastAsia" w:hAnsiTheme="minorHAnsi" w:cstheme="majorBidi"/>
+      <w:rFonts w:asciiTheme="minorHAnsi" w:hAnsiTheme="minorHAnsi" w:eastAsiaTheme="majorEastAsia" w:cstheme="majorBidi"/>
       <w:i/>
       <w:iCs/>
       <w:color w:val="272727" w:themeColor="text1" w:themeTint="D8"/>
     </w:rPr>
   </w:style>
-  <w:style w:type="character" w:customStyle="1" w:styleId="90">
+  <w:style w:type="character" w:styleId="90" w:customStyle="1">
     <w:name w:val="Заголовок 9 Знак"/>
     <w:basedOn w:val="a0"/>
     <w:link w:val="9"/>
@@ -3436,7 +5037,7 @@
     <w:semiHidden/>
     <w:rsid w:val="008609DB"/>
     <w:rPr>
-      <w:rFonts w:asciiTheme="minorHAnsi" w:eastAsiaTheme="majorEastAsia" w:hAnsiTheme="minorHAnsi" w:cstheme="majorBidi"/>
+      <w:rFonts w:asciiTheme="minorHAnsi" w:hAnsiTheme="minorHAnsi" w:eastAsiaTheme="majorEastAsia" w:cstheme="majorBidi"/>
       <w:color w:val="272727" w:themeColor="text1" w:themeTint="D8"/>
     </w:rPr>
   </w:style>
@@ -3453,21 +5054,21 @@
       <w:contextualSpacing/>
     </w:pPr>
     <w:rPr>
-      <w:rFonts w:asciiTheme="majorHAnsi" w:eastAsiaTheme="majorEastAsia" w:hAnsiTheme="majorHAnsi" w:cstheme="majorBidi"/>
+      <w:rFonts w:asciiTheme="majorHAnsi" w:hAnsiTheme="majorHAnsi" w:eastAsiaTheme="majorEastAsia" w:cstheme="majorBidi"/>
       <w:spacing w:val="-10"/>
       <w:kern w:val="28"/>
       <w:sz w:val="56"/>
       <w:szCs w:val="56"/>
     </w:rPr>
   </w:style>
-  <w:style w:type="character" w:customStyle="1" w:styleId="a4">
+  <w:style w:type="character" w:styleId="a4" w:customStyle="1">
     <w:name w:val="Заголовок Знак"/>
     <w:basedOn w:val="a0"/>
     <w:link w:val="a3"/>
     <w:uiPriority w:val="10"/>
     <w:rsid w:val="008609DB"/>
     <w:rPr>
-      <w:rFonts w:asciiTheme="majorHAnsi" w:eastAsiaTheme="majorEastAsia" w:hAnsiTheme="majorHAnsi" w:cstheme="majorBidi"/>
+      <w:rFonts w:asciiTheme="majorHAnsi" w:hAnsiTheme="majorHAnsi" w:eastAsiaTheme="majorEastAsia" w:cstheme="majorBidi"/>
       <w:spacing w:val="-10"/>
       <w:kern w:val="28"/>
       <w:sz w:val="56"/>
@@ -3488,21 +5089,21 @@
       </w:numPr>
     </w:pPr>
     <w:rPr>
-      <w:rFonts w:asciiTheme="minorHAnsi" w:eastAsiaTheme="majorEastAsia" w:hAnsiTheme="minorHAnsi" w:cstheme="majorBidi"/>
+      <w:rFonts w:asciiTheme="minorHAnsi" w:hAnsiTheme="minorHAnsi" w:eastAsiaTheme="majorEastAsia" w:cstheme="majorBidi"/>
       <w:color w:val="595959" w:themeColor="text1" w:themeTint="A6"/>
       <w:spacing w:val="15"/>
       <w:sz w:val="28"/>
       <w:szCs w:val="28"/>
     </w:rPr>
   </w:style>
-  <w:style w:type="character" w:customStyle="1" w:styleId="a6">
+  <w:style w:type="character" w:styleId="a6" w:customStyle="1">
     <w:name w:val="Подзаголовок Знак"/>
     <w:basedOn w:val="a0"/>
     <w:link w:val="a5"/>
     <w:uiPriority w:val="11"/>
     <w:rsid w:val="008609DB"/>
     <w:rPr>
-      <w:rFonts w:asciiTheme="minorHAnsi" w:eastAsiaTheme="majorEastAsia" w:hAnsiTheme="minorHAnsi" w:cstheme="majorBidi"/>
+      <w:rFonts w:asciiTheme="minorHAnsi" w:hAnsiTheme="minorHAnsi" w:eastAsiaTheme="majorEastAsia" w:cstheme="majorBidi"/>
       <w:color w:val="595959" w:themeColor="text1" w:themeTint="A6"/>
       <w:spacing w:val="15"/>
       <w:sz w:val="28"/>
@@ -3527,7 +5128,7 @@
       <w:color w:val="404040" w:themeColor="text1" w:themeTint="BF"/>
     </w:rPr>
   </w:style>
-  <w:style w:type="character" w:customStyle="1" w:styleId="22">
+  <w:style w:type="character" w:styleId="22" w:customStyle="1">
     <w:name w:val="Цитата 2 Знак"/>
     <w:basedOn w:val="a0"/>
     <w:link w:val="21"/>
@@ -3572,8 +5173,8 @@
     <w:rsid w:val="008609DB"/>
     <w:pPr>
       <w:pBdr>
-        <w:top w:val="single" w:sz="4" w:space="10" w:color="0F4761" w:themeColor="accent1" w:themeShade="BF"/>
-        <w:bottom w:val="single" w:sz="4" w:space="10" w:color="0F4761" w:themeColor="accent1" w:themeShade="BF"/>
+        <w:top w:val="single" w:color="0F4761" w:themeColor="accent1" w:themeShade="BF" w:sz="4" w:space="10"/>
+        <w:bottom w:val="single" w:color="0F4761" w:themeColor="accent1" w:themeShade="BF" w:sz="4" w:space="10"/>
       </w:pBdr>
       <w:spacing w:before="360" w:after="360"/>
       <w:ind w:left="864" w:right="864"/>
@@ -3585,7 +5186,7 @@
       <w:color w:val="0F4761" w:themeColor="accent1" w:themeShade="BF"/>
     </w:rPr>
   </w:style>
-  <w:style w:type="character" w:customStyle="1" w:styleId="aa">
+  <w:style w:type="character" w:styleId="aa" w:customStyle="1">
     <w:name w:val="Выделенная цитата Знак"/>
     <w:basedOn w:val="a0"/>
     <w:link w:val="a9"/>
@@ -3610,6 +5211,64 @@
       <w:color w:val="0F4761" w:themeColor="accent1" w:themeShade="BF"/>
       <w:spacing w:val="5"/>
     </w:rPr>
+  </w:style>
+  <w:style w:type="paragraph" w:styleId="TOC2">
+    <w:uiPriority w:val="39"/>
+    <w:name w:val="toc 2"/>
+    <w:basedOn w:val="a"/>
+    <w:next w:val="a"/>
+    <w:unhideWhenUsed/>
+    <w:rsid w:val="61903015"/>
+    <w:pPr>
+      <w:spacing w:after="100"/>
+      <w:ind w:left="220"/>
+    </w:pPr>
+  </w:style>
+  <w:style w:type="character" w:styleId="Hyperlink">
+    <w:uiPriority w:val="99"/>
+    <w:name w:val="Hyperlink"/>
+    <w:basedOn w:val="a0"/>
+    <w:unhideWhenUsed/>
+    <w:rsid w:val="61903015"/>
+    <w:rPr>
+      <w:color w:val="467886"/>
+      <w:u w:val="single"/>
+    </w:rPr>
+  </w:style>
+  <w:style w:type="paragraph" w:styleId="TOC3">
+    <w:uiPriority w:val="39"/>
+    <w:name w:val="toc 3"/>
+    <w:basedOn w:val="a"/>
+    <w:next w:val="a"/>
+    <w:unhideWhenUsed/>
+    <w:rsid w:val="61903015"/>
+    <w:pPr>
+      <w:spacing w:after="100"/>
+      <w:ind w:left="440"/>
+    </w:pPr>
+  </w:style>
+  <w:style w:type="paragraph" w:styleId="TOC4">
+    <w:uiPriority w:val="39"/>
+    <w:name w:val="toc 4"/>
+    <w:basedOn w:val="a"/>
+    <w:next w:val="a"/>
+    <w:unhideWhenUsed/>
+    <w:rsid w:val="61903015"/>
+    <w:pPr>
+      <w:spacing w:after="100"/>
+      <w:ind w:left="660"/>
+    </w:pPr>
+  </w:style>
+  <w:style w:type="paragraph" w:styleId="TOC1">
+    <w:uiPriority w:val="39"/>
+    <w:name w:val="toc 1"/>
+    <w:basedOn w:val="a"/>
+    <w:next w:val="a"/>
+    <w:unhideWhenUsed/>
+    <w:rsid w:val="61903015"/>
+    <w:pPr>
+      <w:spacing w:after="100"/>
+    </w:pPr>
   </w:style>
 </w:styles>
 </file>

</xml_diff>